<commit_message>
adding web security + dns
</commit_message>
<xml_diff>
--- a/09-TUKE/Bezpecnost/bezpecnost_merged.docx
+++ b/09-TUKE/Bezpecnost/bezpecnost_merged.docx
@@ -40,8 +40,6 @@
             <w:t>Content</w:t>
           </w:r>
         </w:p>
-        <w:bookmarkStart w:id="0" w:name="_GoBack"/>
-        <w:bookmarkEnd w:id="0"/>
         <w:p>
           <w:pPr>
             <w:pStyle w:val="TOC1"/>
@@ -8790,13 +8788,13 @@
       <w:pPr>
         <w:pStyle w:val="1Nadpis"/>
       </w:pPr>
-      <w:bookmarkStart w:id="1" w:name="_Toc40264465"/>
-      <w:bookmarkStart w:id="2" w:name="_Toc40264777"/>
+      <w:bookmarkStart w:id="0" w:name="_Toc40264465"/>
+      <w:bookmarkStart w:id="1" w:name="_Toc40264777"/>
       <w:r>
         <w:t>Computer security principles - Základné princípy počítačovej bezpečnosti</w:t>
       </w:r>
+      <w:bookmarkEnd w:id="0"/>
       <w:bookmarkEnd w:id="1"/>
-      <w:bookmarkEnd w:id="2"/>
     </w:p>
     <w:p>
       <w:r>
@@ -9070,16 +9068,16 @@
       <w:pPr>
         <w:pStyle w:val="2Nadpis"/>
       </w:pPr>
-      <w:bookmarkStart w:id="3" w:name="_Toc40264466"/>
-      <w:bookmarkStart w:id="4" w:name="_Toc40264778"/>
+      <w:bookmarkStart w:id="2" w:name="_Toc40264466"/>
+      <w:bookmarkStart w:id="3" w:name="_Toc40264778"/>
       <w:r>
         <w:t>Confidentiality</w:t>
       </w:r>
       <w:r>
         <w:t xml:space="preserve"> – Utajenost</w:t>
       </w:r>
+      <w:bookmarkEnd w:id="2"/>
       <w:bookmarkEnd w:id="3"/>
-      <w:bookmarkEnd w:id="4"/>
     </w:p>
     <w:p>
       <w:pPr>
@@ -9261,16 +9259,16 @@
       <w:pPr>
         <w:pStyle w:val="2Nadpis"/>
       </w:pPr>
-      <w:bookmarkStart w:id="5" w:name="_Toc40264467"/>
-      <w:bookmarkStart w:id="6" w:name="_Toc40264779"/>
+      <w:bookmarkStart w:id="4" w:name="_Toc40264467"/>
+      <w:bookmarkStart w:id="5" w:name="_Toc40264779"/>
       <w:r>
         <w:t>Integrity</w:t>
       </w:r>
       <w:r>
         <w:t xml:space="preserve"> - Integrita</w:t>
       </w:r>
+      <w:bookmarkEnd w:id="4"/>
       <w:bookmarkEnd w:id="5"/>
-      <w:bookmarkEnd w:id="6"/>
     </w:p>
     <w:p>
       <w:pPr>
@@ -9476,16 +9474,16 @@
       <w:pPr>
         <w:pStyle w:val="2Nadpis"/>
       </w:pPr>
-      <w:bookmarkStart w:id="7" w:name="_Toc40264468"/>
-      <w:bookmarkStart w:id="8" w:name="_Toc40264780"/>
+      <w:bookmarkStart w:id="6" w:name="_Toc40264468"/>
+      <w:bookmarkStart w:id="7" w:name="_Toc40264780"/>
       <w:r>
         <w:t>Availability</w:t>
       </w:r>
       <w:r>
         <w:t xml:space="preserve"> - Dostupnost</w:t>
       </w:r>
+      <w:bookmarkEnd w:id="6"/>
       <w:bookmarkEnd w:id="7"/>
-      <w:bookmarkEnd w:id="8"/>
     </w:p>
     <w:p>
       <w:pPr>
@@ -9655,13 +9653,13 @@
       <w:pPr>
         <w:pStyle w:val="2Nadpis"/>
       </w:pPr>
-      <w:bookmarkStart w:id="9" w:name="_Toc40264469"/>
-      <w:bookmarkStart w:id="10" w:name="_Toc40264781"/>
+      <w:bookmarkStart w:id="8" w:name="_Toc40264469"/>
+      <w:bookmarkStart w:id="9" w:name="_Toc40264781"/>
       <w:r>
         <w:t>Further concepts</w:t>
       </w:r>
+      <w:bookmarkEnd w:id="8"/>
       <w:bookmarkEnd w:id="9"/>
-      <w:bookmarkEnd w:id="10"/>
     </w:p>
     <w:p>
       <w:r>
@@ -9782,13 +9780,13 @@
         <w:pStyle w:val="1Nadpis"/>
         <w:spacing w:line="259" w:lineRule="auto"/>
       </w:pPr>
-      <w:bookmarkStart w:id="11" w:name="_Toc40264470"/>
-      <w:bookmarkStart w:id="12" w:name="_Toc40264782"/>
+      <w:bookmarkStart w:id="10" w:name="_Toc40264470"/>
+      <w:bookmarkStart w:id="11" w:name="_Toc40264782"/>
       <w:r>
         <w:t>Cyptography</w:t>
       </w:r>
+      <w:bookmarkEnd w:id="10"/>
       <w:bookmarkEnd w:id="11"/>
-      <w:bookmarkEnd w:id="12"/>
     </w:p>
     <w:p>
       <w:pPr>
@@ -10140,13 +10138,13 @@
       <w:pPr>
         <w:pStyle w:val="2Nadpis"/>
       </w:pPr>
-      <w:bookmarkStart w:id="13" w:name="_Toc40264471"/>
-      <w:bookmarkStart w:id="14" w:name="_Toc40264783"/>
+      <w:bookmarkStart w:id="12" w:name="_Toc40264471"/>
+      <w:bookmarkStart w:id="13" w:name="_Toc40264783"/>
       <w:r>
         <w:t>Symmetric Key Cryptography</w:t>
       </w:r>
+      <w:bookmarkEnd w:id="12"/>
       <w:bookmarkEnd w:id="13"/>
-      <w:bookmarkEnd w:id="14"/>
     </w:p>
     <w:p>
       <w:r>
@@ -10279,92 +10277,103 @@
       <w:pPr>
         <w:pStyle w:val="3Nadpis"/>
       </w:pPr>
-      <w:bookmarkStart w:id="15" w:name="_Toc40264472"/>
-      <w:bookmarkStart w:id="16" w:name="_Toc40264784"/>
+      <w:bookmarkStart w:id="14" w:name="_Toc40264472"/>
+      <w:bookmarkStart w:id="15" w:name="_Toc40264784"/>
       <w:r>
         <w:t>DES</w:t>
       </w:r>
+      <w:bookmarkEnd w:id="14"/>
       <w:bookmarkEnd w:id="15"/>
+    </w:p>
+    <w:p>
+      <w:r>
+        <w:t xml:space="preserve">A block cipher is an encryption/decryption scheme in which a block of plaintext is treated as a whole and used to produce a ciphertext block of equal length. </w:t>
+      </w:r>
+    </w:p>
+    <w:p>
+      <w:r>
+        <w:t>Many block ciphers have a Feistel structure. Such a structure consists of a number of identical rounds of processing. In each round, a substitution is performed on one half of the data being processed, followed by a permutation that interchanges the two halves. The original key is expanded so that a different key is used for each round.</w:t>
+      </w:r>
+    </w:p>
+    <w:p>
+      <w:r>
+        <w:t>The Data Encryption Standard (DES) has been the most widely used encryption algorithm until recently. It exhibits the classic Feistel structure. DES uses a 64-bit block and a 56-bit key.</w:t>
+      </w:r>
+    </w:p>
+    <w:p>
+      <w:r>
+        <w:t>Two important methods of cryptanalysis are differential cryptanalysis and linear cryptanalysis. DES has been shown to be highly resistant to these two types of attack.</w:t>
+      </w:r>
+      <w:r>
+        <w:cr/>
+      </w:r>
+    </w:p>
+    <w:p>
+      <w:r>
+        <w:t>DES – 64bit key, 16 rounds, cracked in 1998</w:t>
+      </w:r>
+    </w:p>
+    <w:p>
+      <w:r>
+        <w:t>Tripe DES (quickfix) – 168bit key, 48 rounds. The changes made encryption time 3 times longer as well.</w:t>
+      </w:r>
+    </w:p>
+    <w:p>
+      <w:r>
+        <w:t>Blowfish and Twofish – free algorithms</w:t>
+      </w:r>
+    </w:p>
+    <w:p>
+      <w:pPr>
+        <w:pStyle w:val="3Nadpis"/>
+      </w:pPr>
+      <w:bookmarkStart w:id="16" w:name="_Toc40264473"/>
+      <w:bookmarkStart w:id="17" w:name="_Toc40264785"/>
+      <w:r>
+        <w:t xml:space="preserve">TLS  / </w:t>
+      </w:r>
+      <w:r>
+        <w:t>SSL</w:t>
+      </w:r>
       <w:bookmarkEnd w:id="16"/>
-    </w:p>
-    <w:p>
-      <w:r>
-        <w:t xml:space="preserve">A block cipher is an encryption/decryption scheme in which a block of plaintext is treated as a whole and used to produce a ciphertext block of equal length. </w:t>
-      </w:r>
-    </w:p>
-    <w:p>
-      <w:r>
-        <w:t>Many block ciphers have a Feistel structure. Such a structure consists of a number of identical rounds of processing. In each round, a substitution is performed on one half of the data being processed, followed by a permutation that interchanges the two halves. The original key is expanded so that a different key is used for each round.</w:t>
-      </w:r>
-    </w:p>
-    <w:p>
-      <w:r>
-        <w:t>The Data Encryption Standard (DES) has been the most widely used encryption algorithm until recently. It exhibits the classic Feistel structure. DES uses a 64-bit block and a 56-bit key.</w:t>
-      </w:r>
-    </w:p>
-    <w:p>
-      <w:r>
-        <w:t>Two important methods of cryptanalysis are differential cryptanalysis and linear cryptanalysis. DES has been shown to be highly resistant to these two types of attack.</w:t>
-      </w:r>
-      <w:r>
-        <w:cr/>
-      </w:r>
-    </w:p>
-    <w:p>
-      <w:r>
-        <w:t>DES – 64bit key, 16 rounds, cracked in 1998</w:t>
-      </w:r>
-    </w:p>
-    <w:p>
-      <w:r>
-        <w:t>Tripe DES (quickfix) – 168bit key, 48 rounds. The changes made encryption time 3 times longer as well.</w:t>
-      </w:r>
-    </w:p>
-    <w:p>
-      <w:r>
-        <w:t>Blowfish and Twofish – free algorithms</w:t>
+      <w:bookmarkEnd w:id="17"/>
+    </w:p>
+    <w:p>
+      <w:r>
+        <w:t xml:space="preserve">Further in Web Security. P.S. worth to learn because you can use in 2 topics! </w:t>
+      </w:r>
+      <w:r>
+        <w:sym w:font="Wingdings" w:char="F04A"/>
       </w:r>
     </w:p>
     <w:p>
       <w:pPr>
         <w:pStyle w:val="3Nadpis"/>
       </w:pPr>
-      <w:bookmarkStart w:id="17" w:name="_Toc40264473"/>
-      <w:bookmarkStart w:id="18" w:name="_Toc40264785"/>
-      <w:r>
-        <w:t>SSL</w:t>
-      </w:r>
-      <w:bookmarkEnd w:id="17"/>
+      <w:bookmarkStart w:id="18" w:name="_Toc40264474"/>
+      <w:bookmarkStart w:id="19" w:name="_Toc40264786"/>
+      <w:r>
+        <w:t>AES</w:t>
+      </w:r>
       <w:bookmarkEnd w:id="18"/>
-    </w:p>
-    <w:p>
-      <w:pPr>
-        <w:pStyle w:val="3Nadpis"/>
-      </w:pPr>
-      <w:bookmarkStart w:id="19" w:name="_Toc40264474"/>
-      <w:bookmarkStart w:id="20" w:name="_Toc40264786"/>
-      <w:r>
-        <w:t>AES</w:t>
-      </w:r>
       <w:bookmarkEnd w:id="19"/>
+    </w:p>
+    <w:p>
+      <w:r>
+        <w:t>128, 192, 256 bit keys, 10;12;14 rounds. With fewer round and longer keys better perofrmance and higher security is achieved.</w:t>
+      </w:r>
+    </w:p>
+    <w:p>
+      <w:pPr>
+        <w:pStyle w:val="2Nadpis"/>
+      </w:pPr>
+      <w:bookmarkStart w:id="20" w:name="_Toc40264475"/>
+      <w:bookmarkStart w:id="21" w:name="_Toc40264787"/>
+      <w:r>
+        <w:t>Asymmetric Key Encryption</w:t>
+      </w:r>
       <w:bookmarkEnd w:id="20"/>
-    </w:p>
-    <w:p>
-      <w:r>
-        <w:t>128, 192, 256 bit keys, 10;12;14 rounds. With fewer round and longer keys better perofrmance and higher security is achieved.</w:t>
-      </w:r>
-    </w:p>
-    <w:p>
-      <w:pPr>
-        <w:pStyle w:val="2Nadpis"/>
-      </w:pPr>
-      <w:bookmarkStart w:id="21" w:name="_Toc40264475"/>
-      <w:bookmarkStart w:id="22" w:name="_Toc40264787"/>
-      <w:r>
-        <w:t>Asymmetric Key Encryption</w:t>
-      </w:r>
       <w:bookmarkEnd w:id="21"/>
-      <w:bookmarkEnd w:id="22"/>
     </w:p>
     <w:p>
       <w:r>
@@ -10452,30 +10461,30 @@
       <w:pPr>
         <w:pStyle w:val="3Nadpis"/>
       </w:pPr>
-      <w:bookmarkStart w:id="23" w:name="_Toc40264476"/>
-      <w:bookmarkStart w:id="24" w:name="_Toc40264788"/>
+      <w:bookmarkStart w:id="22" w:name="_Toc40264476"/>
+      <w:bookmarkStart w:id="23" w:name="_Toc40264788"/>
       <w:r>
         <w:t>Diffie – Helman</w:t>
       </w:r>
+      <w:bookmarkEnd w:id="22"/>
       <w:bookmarkEnd w:id="23"/>
+    </w:p>
+    <w:p>
+      <w:r>
+        <w:t>Uses a public and private key to generate symmetric key. The original algorithm was found vulnerable against man in the midle attack. If the attacker intercepts the public key he can send the client its own and read the messages. Can be solved by digital sigantures and an another level of authentification.</w:t>
+      </w:r>
+    </w:p>
+    <w:p>
+      <w:pPr>
+        <w:pStyle w:val="3Nadpis"/>
+      </w:pPr>
+      <w:bookmarkStart w:id="24" w:name="_Toc40264477"/>
+      <w:bookmarkStart w:id="25" w:name="_Toc40264789"/>
+      <w:r>
+        <w:t>RSA</w:t>
+      </w:r>
       <w:bookmarkEnd w:id="24"/>
-    </w:p>
-    <w:p>
-      <w:r>
-        <w:t>Uses a public and private key to generate symmetric key. The original algorithm was found vulnerable against man in the midle attack. If the attacker intercepts the public key he can send the client its own and read the messages. Can be solved by digital sigantures and an another level of authentification.</w:t>
-      </w:r>
-    </w:p>
-    <w:p>
-      <w:pPr>
-        <w:pStyle w:val="3Nadpis"/>
-      </w:pPr>
-      <w:bookmarkStart w:id="25" w:name="_Toc40264477"/>
-      <w:bookmarkStart w:id="26" w:name="_Toc40264789"/>
-      <w:r>
-        <w:t>RSA</w:t>
-      </w:r>
       <w:bookmarkEnd w:id="25"/>
-      <w:bookmarkEnd w:id="26"/>
     </w:p>
     <w:p>
       <w:r>
@@ -10743,52 +10752,52 @@
       <w:pPr>
         <w:pStyle w:val="2Nadpis"/>
       </w:pPr>
-      <w:bookmarkStart w:id="27" w:name="_Toc40264478"/>
-      <w:bookmarkStart w:id="28" w:name="_Toc40264790"/>
+      <w:bookmarkStart w:id="26" w:name="_Toc40264478"/>
+      <w:bookmarkStart w:id="27" w:name="_Toc40264790"/>
       <w:r>
         <w:t>Use of cryptography to provide integrity</w:t>
       </w:r>
+      <w:bookmarkEnd w:id="26"/>
       <w:bookmarkEnd w:id="27"/>
+    </w:p>
+    <w:p>
+      <w:pPr>
+        <w:pStyle w:val="3Nadpis"/>
+      </w:pPr>
+      <w:bookmarkStart w:id="28" w:name="_Toc40264479"/>
+      <w:bookmarkStart w:id="29" w:name="_Toc40264791"/>
+      <w:r>
+        <w:t>Hashing algorithms</w:t>
+      </w:r>
       <w:bookmarkEnd w:id="28"/>
+      <w:bookmarkEnd w:id="29"/>
+    </w:p>
+    <w:p>
+      <w:r>
+        <w:t>They take data and produce a unique hash value.</w:t>
+      </w:r>
+    </w:p>
+    <w:p>
+      <w:r>
+        <w:t>MD5 – vulnerability (different input provides the same hash value), not used anymore in SSL.</w:t>
+      </w:r>
+    </w:p>
+    <w:p>
+      <w:r>
+        <w:t>SHA-1 and SHA-256 (best) haval, tiger</w:t>
+      </w:r>
     </w:p>
     <w:p>
       <w:pPr>
         <w:pStyle w:val="3Nadpis"/>
       </w:pPr>
-      <w:bookmarkStart w:id="29" w:name="_Toc40264479"/>
-      <w:bookmarkStart w:id="30" w:name="_Toc40264791"/>
-      <w:r>
-        <w:t>Hashing algorithms</w:t>
-      </w:r>
-      <w:bookmarkEnd w:id="29"/>
+      <w:bookmarkStart w:id="30" w:name="_Toc40264480"/>
+      <w:bookmarkStart w:id="31" w:name="_Toc40264792"/>
+      <w:r>
+        <w:t>Message Authentication Code (MAC)</w:t>
+      </w:r>
       <w:bookmarkEnd w:id="30"/>
-    </w:p>
-    <w:p>
-      <w:r>
-        <w:t>They take data and produce a unique hash value.</w:t>
-      </w:r>
-    </w:p>
-    <w:p>
-      <w:r>
-        <w:t>MD5 – vulnerability (different input provides the same hash value), not used anymore in SSL.</w:t>
-      </w:r>
-    </w:p>
-    <w:p>
-      <w:r>
-        <w:t>SHA-1 and SHA-256 (best) haval, tiger</w:t>
-      </w:r>
-    </w:p>
-    <w:p>
-      <w:pPr>
-        <w:pStyle w:val="3Nadpis"/>
-      </w:pPr>
-      <w:bookmarkStart w:id="31" w:name="_Toc40264480"/>
-      <w:bookmarkStart w:id="32" w:name="_Toc40264792"/>
-      <w:r>
-        <w:t>Message Authentication Code (MAC)</w:t>
-      </w:r>
       <w:bookmarkEnd w:id="31"/>
-      <w:bookmarkEnd w:id="32"/>
     </w:p>
     <w:p>
       <w:r>
@@ -10891,13 +10900,13 @@
       <w:pPr>
         <w:pStyle w:val="3Nadpis"/>
       </w:pPr>
-      <w:bookmarkStart w:id="33" w:name="_Toc40264481"/>
-      <w:bookmarkStart w:id="34" w:name="_Toc40264793"/>
+      <w:bookmarkStart w:id="32" w:name="_Toc40264481"/>
+      <w:bookmarkStart w:id="33" w:name="_Toc40264793"/>
       <w:r>
         <w:t>Digital signatures</w:t>
       </w:r>
+      <w:bookmarkEnd w:id="32"/>
       <w:bookmarkEnd w:id="33"/>
-      <w:bookmarkEnd w:id="34"/>
     </w:p>
     <w:p>
       <w:pPr>
@@ -10959,79 +10968,79 @@
       <w:pPr>
         <w:pStyle w:val="3Nadpis"/>
       </w:pPr>
-      <w:bookmarkStart w:id="35" w:name="_Toc40264482"/>
-      <w:bookmarkStart w:id="36" w:name="_Toc40264794"/>
+      <w:bookmarkStart w:id="34" w:name="_Toc40264482"/>
+      <w:bookmarkStart w:id="35" w:name="_Toc40264794"/>
       <w:r>
         <w:t>PKI – Public Key Infrastructure</w:t>
       </w:r>
+      <w:bookmarkEnd w:id="34"/>
       <w:bookmarkEnd w:id="35"/>
+    </w:p>
+    <w:p>
+      <w:r>
+        <w:rPr>
+          <w:b/>
+        </w:rPr>
+        <w:t>Trusted third party</w:t>
+      </w:r>
+      <w:r>
+        <w:t xml:space="preserve"> = </w:t>
+      </w:r>
+      <w:r>
+        <w:rPr>
+          <w:b/>
+        </w:rPr>
+        <w:t>Certificate Authority</w:t>
+      </w:r>
+      <w:r>
+        <w:t xml:space="preserve"> (internal or external) they provide </w:t>
+      </w:r>
+      <w:r>
+        <w:rPr>
+          <w:b/>
+        </w:rPr>
+        <w:t>Certificate</w:t>
+      </w:r>
+      <w:r>
+        <w:t xml:space="preserve">  using  Registration Authority. </w:t>
+      </w:r>
+    </w:p>
+    <w:p>
+      <w:r>
+        <w:t>Similar to: You go to a certificate to verify that you say the truth when you say you know this and this.</w:t>
+      </w:r>
+    </w:p>
+    <w:p>
+      <w:pPr>
+        <w:pStyle w:val="2Nadpis"/>
+      </w:pPr>
+      <w:bookmarkStart w:id="36" w:name="_Toc40264483"/>
+      <w:bookmarkStart w:id="37" w:name="_Toc40264795"/>
+      <w:r>
+        <w:t>Comparison of symmetric and assymetric keys</w:t>
+      </w:r>
       <w:bookmarkEnd w:id="36"/>
-    </w:p>
-    <w:p>
-      <w:r>
-        <w:rPr>
-          <w:b/>
-        </w:rPr>
-        <w:t>Trusted third party</w:t>
-      </w:r>
-      <w:r>
-        <w:t xml:space="preserve"> = </w:t>
-      </w:r>
-      <w:r>
-        <w:rPr>
-          <w:b/>
-        </w:rPr>
-        <w:t>Certificate Authority</w:t>
-      </w:r>
-      <w:r>
-        <w:t xml:space="preserve"> (internal or external) they provide </w:t>
-      </w:r>
-      <w:r>
-        <w:rPr>
-          <w:b/>
-        </w:rPr>
-        <w:t>Certificate</w:t>
-      </w:r>
-      <w:r>
-        <w:t xml:space="preserve">  using  Registration Authority. </w:t>
-      </w:r>
-    </w:p>
-    <w:p>
-      <w:r>
-        <w:t>Similar to: You go to a certificate to verify that you say the truth when you say you know this and this.</w:t>
-      </w:r>
-    </w:p>
-    <w:p>
-      <w:pPr>
-        <w:pStyle w:val="2Nadpis"/>
-      </w:pPr>
-      <w:bookmarkStart w:id="37" w:name="_Toc40264483"/>
-      <w:bookmarkStart w:id="38" w:name="_Toc40264795"/>
-      <w:r>
-        <w:t>Comparison of symmetric and assymetric keys</w:t>
-      </w:r>
       <w:bookmarkEnd w:id="37"/>
+      <w:r>
+        <w:t xml:space="preserve"> </w:t>
+      </w:r>
+    </w:p>
+    <w:p>
+      <w:r>
+        <w:t>The problem with symmetric encryption is in key transmission. The K key must be transmitted through a medium. This has been one of the biggest priorities for international espionage in the past. It was no longer possible to transfer the key via an electronic channel, which is very easy to listen to. Physical transmission, on the other hand, is very slow. Asymmetric encryption solves this problem very effectively. Asymmetric encryption is a series of procedures in which we unambiguously convert the text T1 to the text T2 using the key Kn (n = 1,2). It consists of two parts. The first part (encryption) converts the text M to the text T using the key K1 (usually referred to as the public key). The second part (decryption) converts the text T to the text M, using the key K2 (usually referred to as the private key). In principle, no mathematical procedure can be used to obtain K2 from K1. The K2 private key is a key owned only by the person to whom the message is addressed. K1 is a public key that can be owned by anyone (so that person can provide it for download on the Internet). The text M encrypted with the key K1 can therefore only be decrypted with the key K2, which is only available to the person to whom the message is addressed (it follows that the text T to the text M cannot be decrypted even by the person who encrypted it because he does not have the private key K2 , required for this operation).</w:t>
+      </w:r>
+    </w:p>
+    <w:p>
+      <w:pPr>
+        <w:pStyle w:val="1Nadpis"/>
+      </w:pPr>
+      <w:bookmarkStart w:id="38" w:name="_Toc40264484"/>
+      <w:bookmarkStart w:id="39" w:name="_Toc40264796"/>
+      <w:r>
+        <w:t>Identification and autentification</w:t>
+      </w:r>
       <w:bookmarkEnd w:id="38"/>
-      <w:r>
-        <w:t xml:space="preserve"> </w:t>
-      </w:r>
-    </w:p>
-    <w:p>
-      <w:r>
-        <w:t>The problem with symmetric encryption is in key transmission. The K key must be transmitted through a medium. This has been one of the biggest priorities for international espionage in the past. It was no longer possible to transfer the key via an electronic channel, which is very easy to listen to. Physical transmission, on the other hand, is very slow. Asymmetric encryption solves this problem very effectively. Asymmetric encryption is a series of procedures in which we unambiguously convert the text T1 to the text T2 using the key Kn (n = 1,2). It consists of two parts. The first part (encryption) converts the text M to the text T using the key K1 (usually referred to as the public key). The second part (decryption) converts the text T to the text M, using the key K2 (usually referred to as the private key). In principle, no mathematical procedure can be used to obtain K2 from K1. The K2 private key is a key owned only by the person to whom the message is addressed. K1 is a public key that can be owned by anyone (so that person can provide it for download on the Internet). The text M encrypted with the key K1 can therefore only be decrypted with the key K2, which is only available to the person to whom the message is addressed (it follows that the text T to the text M cannot be decrypted even by the person who encrypted it because he does not have the private key K2 , required for this operation).</w:t>
-      </w:r>
-    </w:p>
-    <w:p>
-      <w:pPr>
-        <w:pStyle w:val="1Nadpis"/>
-      </w:pPr>
-      <w:bookmarkStart w:id="39" w:name="_Toc40264484"/>
-      <w:bookmarkStart w:id="40" w:name="_Toc40264796"/>
-      <w:r>
-        <w:t>Identification and autentification</w:t>
-      </w:r>
       <w:bookmarkEnd w:id="39"/>
-      <w:bookmarkEnd w:id="40"/>
     </w:p>
     <w:p>
       <w:pPr>
@@ -11098,13 +11107,13 @@
       <w:pPr>
         <w:pStyle w:val="2Nadpis"/>
       </w:pPr>
-      <w:bookmarkStart w:id="41" w:name="_Toc40264485"/>
-      <w:bookmarkStart w:id="42" w:name="_Toc40264797"/>
+      <w:bookmarkStart w:id="40" w:name="_Toc40264485"/>
+      <w:bookmarkStart w:id="41" w:name="_Toc40264797"/>
       <w:r>
         <w:t>Autentification</w:t>
       </w:r>
+      <w:bookmarkEnd w:id="40"/>
       <w:bookmarkEnd w:id="41"/>
-      <w:bookmarkEnd w:id="42"/>
     </w:p>
     <w:p>
       <w:r>
@@ -11297,13 +11306,16 @@
       <w:pPr>
         <w:pStyle w:val="2Nadpis"/>
       </w:pPr>
-      <w:bookmarkStart w:id="43" w:name="_Toc40264486"/>
-      <w:bookmarkStart w:id="44" w:name="_Toc40264798"/>
+      <w:bookmarkStart w:id="42" w:name="_Toc40264486"/>
+      <w:bookmarkStart w:id="43" w:name="_Toc40264798"/>
+      <w:r>
+        <w:t xml:space="preserve">Further </w:t>
+      </w:r>
       <w:r>
         <w:t>Ideas what to talk about</w:t>
       </w:r>
+      <w:bookmarkEnd w:id="42"/>
       <w:bookmarkEnd w:id="43"/>
-      <w:bookmarkEnd w:id="44"/>
     </w:p>
     <w:p>
       <w:pPr>
@@ -11549,13 +11561,13 @@
       <w:pPr>
         <w:pStyle w:val="2Nadpis"/>
       </w:pPr>
-      <w:bookmarkStart w:id="45" w:name="_Toc40264487"/>
-      <w:bookmarkStart w:id="46" w:name="_Toc40264799"/>
+      <w:bookmarkStart w:id="44" w:name="_Toc40264487"/>
+      <w:bookmarkStart w:id="45" w:name="_Toc40264799"/>
       <w:r>
         <w:t>Summary</w:t>
       </w:r>
+      <w:bookmarkEnd w:id="44"/>
       <w:bookmarkEnd w:id="45"/>
-      <w:bookmarkEnd w:id="46"/>
     </w:p>
     <w:p>
       <w:r>
@@ -11564,7 +11576,7 @@
     </w:p>
     <w:p>
       <w:pPr>
-        <w:pStyle w:val="4Nadpis"/>
+        <w:pStyle w:val="2Nadpis"/>
       </w:pPr>
       <w:r>
         <w:t>Salting</w:t>
@@ -11635,7 +11647,7 @@
     </w:p>
     <w:p>
       <w:pPr>
-        <w:pStyle w:val="4Nadpis"/>
+        <w:pStyle w:val="2Nadpis"/>
       </w:pPr>
       <w:r>
         <w:t>Pepper</w:t>
@@ -11651,15 +11663,36 @@
     </w:p>
     <w:p>
       <w:pPr>
+        <w:pStyle w:val="2Nadpis"/>
+      </w:pPr>
+      <w:r>
+        <w:t>Kerberos</w:t>
+      </w:r>
+    </w:p>
+    <w:p>
+      <w:r>
+        <w:t>Kerberos  is a computer-network authentication protocol that works on the basis of tickets to allow nodes communicating over a non-secure network to prove their identity to one another in a secure manner. Its designers aimed it primarily at a client–server model and it provides mutual authentication—both the user and the server verify each other's identity. Kerberos protocol messages are protected against eavesdropping and replay attacks.</w:t>
+      </w:r>
+    </w:p>
+    <w:p>
+      <w:r>
+        <w:t>Kerberos builds on symmetric key cryptography and requires a trusted third party, and optionally may use public-key cryptography during certain phases of authentication. Kerberos uses UDP port 88 by default.</w:t>
+      </w:r>
+      <w:r>
+        <w:t xml:space="preserve"> Kerberos authentication is a method for authenticating both explicit web proxy and transparent web proxy users.</w:t>
+      </w:r>
+    </w:p>
+    <w:p>
+      <w:pPr>
         <w:pStyle w:val="1Nadpis"/>
       </w:pPr>
-      <w:bookmarkStart w:id="47" w:name="_Toc40264488"/>
-      <w:bookmarkStart w:id="48" w:name="_Toc40264800"/>
+      <w:bookmarkStart w:id="46" w:name="_Toc40264488"/>
+      <w:bookmarkStart w:id="47" w:name="_Toc40264800"/>
       <w:r>
         <w:t>Access control and security models</w:t>
       </w:r>
+      <w:bookmarkEnd w:id="46"/>
       <w:bookmarkEnd w:id="47"/>
-      <w:bookmarkEnd w:id="48"/>
     </w:p>
     <w:p>
       <w:pPr>
@@ -11861,13 +11894,13 @@
       <w:pPr>
         <w:pStyle w:val="2Nadpis"/>
       </w:pPr>
-      <w:bookmarkStart w:id="49" w:name="_Toc40264489"/>
-      <w:bookmarkStart w:id="50" w:name="_Toc40264801"/>
+      <w:bookmarkStart w:id="48" w:name="_Toc40264489"/>
+      <w:bookmarkStart w:id="49" w:name="_Toc40264801"/>
       <w:r>
         <w:t>DAC, MAC and RBAC</w:t>
       </w:r>
+      <w:bookmarkEnd w:id="48"/>
       <w:bookmarkEnd w:id="49"/>
-      <w:bookmarkEnd w:id="50"/>
       <w:r>
         <w:t xml:space="preserve"> </w:t>
       </w:r>
@@ -11920,25 +11953,25 @@
       <w:pPr>
         <w:pStyle w:val="2Nadpis"/>
       </w:pPr>
-      <w:bookmarkStart w:id="51" w:name="_Toc40264490"/>
-      <w:bookmarkStart w:id="52" w:name="_Toc40264802"/>
+      <w:bookmarkStart w:id="50" w:name="_Toc40264490"/>
+      <w:bookmarkStart w:id="51" w:name="_Toc40264802"/>
       <w:r>
         <w:t>Access control implementation</w:t>
       </w:r>
+      <w:bookmarkEnd w:id="50"/>
       <w:bookmarkEnd w:id="51"/>
+    </w:p>
+    <w:p>
+      <w:pPr>
+        <w:pStyle w:val="3Nadpis"/>
+      </w:pPr>
+      <w:bookmarkStart w:id="52" w:name="_Toc40264491"/>
+      <w:bookmarkStart w:id="53" w:name="_Toc40264803"/>
+      <w:r>
+        <w:t>Access control matrix.</w:t>
+      </w:r>
       <w:bookmarkEnd w:id="52"/>
-    </w:p>
-    <w:p>
-      <w:pPr>
-        <w:pStyle w:val="3Nadpis"/>
-      </w:pPr>
-      <w:bookmarkStart w:id="53" w:name="_Toc40264491"/>
-      <w:bookmarkStart w:id="54" w:name="_Toc40264803"/>
-      <w:r>
-        <w:t>Access control matrix.</w:t>
-      </w:r>
       <w:bookmarkEnd w:id="53"/>
-      <w:bookmarkEnd w:id="54"/>
       <w:r>
         <w:t xml:space="preserve"> </w:t>
       </w:r>
@@ -11995,13 +12028,13 @@
       <w:pPr>
         <w:pStyle w:val="3Nadpis"/>
       </w:pPr>
-      <w:bookmarkStart w:id="55" w:name="_Toc40264492"/>
-      <w:bookmarkStart w:id="56" w:name="_Toc40264804"/>
+      <w:bookmarkStart w:id="54" w:name="_Toc40264492"/>
+      <w:bookmarkStart w:id="55" w:name="_Toc40264804"/>
       <w:r>
         <w:t>List based access control</w:t>
       </w:r>
+      <w:bookmarkEnd w:id="54"/>
       <w:bookmarkEnd w:id="55"/>
-      <w:bookmarkEnd w:id="56"/>
     </w:p>
     <w:p>
       <w:r>
@@ -12114,13 +12147,13 @@
       <w:pPr>
         <w:pStyle w:val="2Nadpis"/>
       </w:pPr>
-      <w:bookmarkStart w:id="57" w:name="_Toc40264493"/>
-      <w:bookmarkStart w:id="58" w:name="_Toc40264805"/>
+      <w:bookmarkStart w:id="56" w:name="_Toc40264493"/>
+      <w:bookmarkStart w:id="57" w:name="_Toc40264805"/>
       <w:r>
         <w:t>Security models</w:t>
       </w:r>
+      <w:bookmarkEnd w:id="56"/>
       <w:bookmarkEnd w:id="57"/>
-      <w:bookmarkEnd w:id="58"/>
       <w:r>
         <w:t xml:space="preserve"> </w:t>
       </w:r>
@@ -12230,7 +12263,7 @@
           <w:lang w:val="en-GB"/>
         </w:rPr>
       </w:pPr>
-      <w:bookmarkStart w:id="59" w:name="_Toc40264806"/>
+      <w:bookmarkStart w:id="58" w:name="_Toc40264806"/>
       <w:r>
         <w:rPr>
           <w:lang w:val="en-GB"/>
@@ -12255,7 +12288,7 @@
       <w:r>
         <w:t>d</w:t>
       </w:r>
-      <w:bookmarkEnd w:id="59"/>
+      <w:bookmarkEnd w:id="58"/>
     </w:p>
     <w:p>
       <w:pPr>
@@ -12854,14 +12887,14 @@
           <w:lang w:val="en-GB"/>
         </w:rPr>
       </w:pPr>
-      <w:bookmarkStart w:id="60" w:name="_Toc40264807"/>
+      <w:bookmarkStart w:id="59" w:name="_Toc40264807"/>
       <w:r>
         <w:rPr>
           <w:lang w:val="en-GB"/>
         </w:rPr>
         <w:t>Classification of malware</w:t>
       </w:r>
-      <w:bookmarkEnd w:id="60"/>
+      <w:bookmarkEnd w:id="59"/>
     </w:p>
     <w:p>
       <w:pPr>
@@ -13037,14 +13070,14 @@
           <w:lang w:val="en-GB"/>
         </w:rPr>
       </w:pPr>
-      <w:bookmarkStart w:id="61" w:name="_Toc40264808"/>
+      <w:bookmarkStart w:id="60" w:name="_Toc40264808"/>
       <w:r>
         <w:rPr>
           <w:lang w:val="en-GB"/>
         </w:rPr>
         <w:t>Virus</w:t>
       </w:r>
-      <w:bookmarkEnd w:id="61"/>
+      <w:bookmarkEnd w:id="60"/>
     </w:p>
     <w:p>
       <w:pPr>
@@ -13311,51 +13344,51 @@
           <w:lang w:val="en-GB"/>
         </w:rPr>
       </w:pPr>
-      <w:bookmarkStart w:id="62" w:name="_Toc40264809"/>
+      <w:bookmarkStart w:id="61" w:name="_Toc40264809"/>
       <w:r>
         <w:rPr>
           <w:lang w:val="en-GB"/>
         </w:rPr>
         <w:t>Compression logic of viruses</w:t>
       </w:r>
+      <w:bookmarkEnd w:id="61"/>
+    </w:p>
+    <w:p>
+      <w:pPr>
+        <w:jc w:val="both"/>
+        <w:rPr>
+          <w:lang w:val="en-GB"/>
+        </w:rPr>
+      </w:pPr>
+      <w:r>
+        <w:rPr>
+          <w:lang w:val="en-GB"/>
+        </w:rPr>
+        <w:tab/>
+      </w:r>
+      <w:r>
+        <w:rPr>
+          <w:lang w:val="en-GB"/>
+        </w:rPr>
+        <w:t>The virus can be easily detected because the infected file is larger than the uninfected one. One way to work around this protection is to compress an uninfected file and then infect it, to have the original size.</w:t>
+      </w:r>
+    </w:p>
+    <w:p>
+      <w:pPr>
+        <w:pStyle w:val="2Nadpis"/>
+        <w:jc w:val="both"/>
+        <w:rPr>
+          <w:lang w:val="en-GB"/>
+        </w:rPr>
+      </w:pPr>
+      <w:bookmarkStart w:id="62" w:name="_Toc40264810"/>
+      <w:r>
+        <w:rPr>
+          <w:lang w:val="en-GB"/>
+        </w:rPr>
+        <w:t>Classification according to the target of the attack</w:t>
+      </w:r>
       <w:bookmarkEnd w:id="62"/>
-    </w:p>
-    <w:p>
-      <w:pPr>
-        <w:jc w:val="both"/>
-        <w:rPr>
-          <w:lang w:val="en-GB"/>
-        </w:rPr>
-      </w:pPr>
-      <w:r>
-        <w:rPr>
-          <w:lang w:val="en-GB"/>
-        </w:rPr>
-        <w:tab/>
-      </w:r>
-      <w:r>
-        <w:rPr>
-          <w:lang w:val="en-GB"/>
-        </w:rPr>
-        <w:t>The virus can be easily detected because the infected file is larger than the uninfected one. One way to work around this protection is to compress an uninfected file and then infect it, to have the original size.</w:t>
-      </w:r>
-    </w:p>
-    <w:p>
-      <w:pPr>
-        <w:pStyle w:val="2Nadpis"/>
-        <w:jc w:val="both"/>
-        <w:rPr>
-          <w:lang w:val="en-GB"/>
-        </w:rPr>
-      </w:pPr>
-      <w:bookmarkStart w:id="63" w:name="_Toc40264810"/>
-      <w:r>
-        <w:rPr>
-          <w:lang w:val="en-GB"/>
-        </w:rPr>
-        <w:t>Classification according to the target of the attack</w:t>
-      </w:r>
-      <w:bookmarkEnd w:id="63"/>
     </w:p>
     <w:p>
       <w:pPr>
@@ -13473,14 +13506,14 @@
           <w:lang w:val="en-GB"/>
         </w:rPr>
       </w:pPr>
-      <w:bookmarkStart w:id="64" w:name="_Toc40264811"/>
+      <w:bookmarkStart w:id="63" w:name="_Toc40264811"/>
       <w:r>
         <w:rPr>
           <w:lang w:val="en-GB"/>
         </w:rPr>
         <w:t>Classification according to cover and confidentiality</w:t>
       </w:r>
-      <w:bookmarkEnd w:id="64"/>
+      <w:bookmarkEnd w:id="63"/>
     </w:p>
     <w:p>
       <w:pPr>
@@ -13598,14 +13631,14 @@
           <w:lang w:val="en-GB"/>
         </w:rPr>
       </w:pPr>
-      <w:bookmarkStart w:id="65" w:name="_Toc40264812"/>
+      <w:bookmarkStart w:id="64" w:name="_Toc40264812"/>
       <w:r>
         <w:rPr>
           <w:lang w:val="en-GB"/>
         </w:rPr>
         <w:t>Macro and script viruses</w:t>
       </w:r>
-      <w:bookmarkEnd w:id="65"/>
+      <w:bookmarkEnd w:id="64"/>
     </w:p>
     <w:p>
       <w:pPr>
@@ -13768,65 +13801,65 @@
           <w:lang w:val="en-GB"/>
         </w:rPr>
       </w:pPr>
-      <w:bookmarkStart w:id="66" w:name="_Toc40264813"/>
+      <w:bookmarkStart w:id="65" w:name="_Toc40264813"/>
       <w:r>
         <w:rPr>
           <w:lang w:val="en-GB"/>
         </w:rPr>
         <w:t>Worm</w:t>
       </w:r>
+      <w:bookmarkEnd w:id="65"/>
+    </w:p>
+    <w:p>
+      <w:pPr>
+        <w:jc w:val="both"/>
+        <w:rPr>
+          <w:lang w:val="en-GB"/>
+        </w:rPr>
+      </w:pPr>
+      <w:r>
+        <w:rPr>
+          <w:lang w:val="en-GB"/>
+        </w:rPr>
+        <w:tab/>
+      </w:r>
+      <w:r>
+        <w:rPr>
+          <w:lang w:val="en-GB"/>
+        </w:rPr>
+        <w:t xml:space="preserve">Program that actively searches for multiple devices that it infects. each infected device serves as an automated machine to attack other machines. It exploits software vulnerabilities on client or server programs to gain access to the system. Worms replicate themselves as whole, fully functional versions. It can be spread very quickly via the Internet, emails (as attachments), storage media (USB, CD, DVD etc.). The worm replicates to other systems as much as possible and then performs malicious functionality. The first implementation of the worm was </w:t>
+      </w:r>
+      <w:r>
+        <w:rPr>
+          <w:b/>
+          <w:bCs/>
+          <w:lang w:val="en-GB"/>
+        </w:rPr>
+        <w:t>XEROX</w:t>
+      </w:r>
+      <w:r>
+        <w:rPr>
+          <w:lang w:val="en-GB"/>
+        </w:rPr>
+        <w:t xml:space="preserve"> in Alto Labs in 1980.</w:t>
+      </w:r>
+    </w:p>
+    <w:p>
+      <w:pPr>
+        <w:pStyle w:val="2Nadpis"/>
+        <w:jc w:val="both"/>
+        <w:rPr>
+          <w:lang w:val="en-GB"/>
+        </w:rPr>
+      </w:pPr>
+      <w:bookmarkStart w:id="66" w:name="_Toc40264814"/>
+      <w:r>
+        <w:rPr>
+          <w:lang w:val="en-GB"/>
+        </w:rPr>
+        <w:t>Worm replication</w:t>
+      </w:r>
       <w:bookmarkEnd w:id="66"/>
-    </w:p>
-    <w:p>
-      <w:pPr>
-        <w:jc w:val="both"/>
-        <w:rPr>
-          <w:lang w:val="en-GB"/>
-        </w:rPr>
-      </w:pPr>
-      <w:r>
-        <w:rPr>
-          <w:lang w:val="en-GB"/>
-        </w:rPr>
-        <w:tab/>
-      </w:r>
-      <w:r>
-        <w:rPr>
-          <w:lang w:val="en-GB"/>
-        </w:rPr>
-        <w:t xml:space="preserve">Program that actively searches for multiple devices that it infects. each infected device serves as an automated machine to attack other machines. It exploits software vulnerabilities on client or server programs to gain access to the system. Worms replicate themselves as whole, fully functional versions. It can be spread very quickly via the Internet, emails (as attachments), storage media (USB, CD, DVD etc.). The worm replicates to other systems as much as possible and then performs malicious functionality. The first implementation of the worm was </w:t>
-      </w:r>
-      <w:r>
-        <w:rPr>
-          <w:b/>
-          <w:bCs/>
-          <w:lang w:val="en-GB"/>
-        </w:rPr>
-        <w:t>XEROX</w:t>
-      </w:r>
-      <w:r>
-        <w:rPr>
-          <w:lang w:val="en-GB"/>
-        </w:rPr>
-        <w:t xml:space="preserve"> in Alto Labs in 1980.</w:t>
-      </w:r>
-    </w:p>
-    <w:p>
-      <w:pPr>
-        <w:pStyle w:val="2Nadpis"/>
-        <w:jc w:val="both"/>
-        <w:rPr>
-          <w:lang w:val="en-GB"/>
-        </w:rPr>
-      </w:pPr>
-      <w:bookmarkStart w:id="67" w:name="_Toc40264814"/>
-      <w:r>
-        <w:rPr>
-          <w:lang w:val="en-GB"/>
-        </w:rPr>
-        <w:t>Worm replication</w:t>
-      </w:r>
-      <w:bookmarkEnd w:id="67"/>
     </w:p>
     <w:p>
       <w:pPr>
@@ -13971,14 +14004,14 @@
           <w:lang w:val="en-GB"/>
         </w:rPr>
       </w:pPr>
-      <w:bookmarkStart w:id="68" w:name="_Toc40264815"/>
+      <w:bookmarkStart w:id="67" w:name="_Toc40264815"/>
       <w:r>
         <w:rPr>
           <w:lang w:val="en-GB"/>
         </w:rPr>
         <w:t>Phases of worm</w:t>
       </w:r>
-      <w:bookmarkEnd w:id="68"/>
+      <w:bookmarkEnd w:id="67"/>
     </w:p>
     <w:p>
       <w:pPr>
@@ -14072,14 +14105,14 @@
           <w:lang w:val="en-GB"/>
         </w:rPr>
       </w:pPr>
-      <w:bookmarkStart w:id="69" w:name="_Toc40264816"/>
+      <w:bookmarkStart w:id="68" w:name="_Toc40264816"/>
       <w:r>
         <w:rPr>
           <w:lang w:val="en-GB"/>
         </w:rPr>
         <w:t>Worm technology</w:t>
       </w:r>
-      <w:bookmarkEnd w:id="69"/>
+      <w:bookmarkEnd w:id="68"/>
     </w:p>
     <w:p>
       <w:pPr>
@@ -14290,14 +14323,14 @@
           <w:lang w:val="en-GB"/>
         </w:rPr>
       </w:pPr>
-      <w:bookmarkStart w:id="70" w:name="_Toc40264817"/>
+      <w:bookmarkStart w:id="69" w:name="_Toc40264817"/>
       <w:r>
         <w:rPr>
           <w:lang w:val="en-GB"/>
         </w:rPr>
         <w:t>Mobile worm</w:t>
       </w:r>
-      <w:bookmarkEnd w:id="70"/>
+      <w:bookmarkEnd w:id="69"/>
     </w:p>
     <w:p>
       <w:pPr>
@@ -14322,14 +14355,14 @@
           <w:lang w:val="en-GB"/>
         </w:rPr>
       </w:pPr>
-      <w:bookmarkStart w:id="71" w:name="_Toc40264818"/>
+      <w:bookmarkStart w:id="70" w:name="_Toc40264818"/>
       <w:r>
         <w:rPr>
           <w:lang w:val="en-GB"/>
         </w:rPr>
         <w:t>Drive by download</w:t>
       </w:r>
-      <w:bookmarkEnd w:id="71"/>
+      <w:bookmarkEnd w:id="70"/>
     </w:p>
     <w:p>
       <w:pPr>
@@ -14354,14 +14387,14 @@
           <w:lang w:val="en-GB"/>
         </w:rPr>
       </w:pPr>
-      <w:bookmarkStart w:id="72" w:name="_Toc40264819"/>
+      <w:bookmarkStart w:id="71" w:name="_Toc40264819"/>
       <w:r>
         <w:rPr>
           <w:lang w:val="en-GB"/>
         </w:rPr>
         <w:t>Social engineering</w:t>
       </w:r>
-      <w:bookmarkEnd w:id="72"/>
+      <w:bookmarkEnd w:id="71"/>
     </w:p>
     <w:p>
       <w:pPr>
@@ -14525,14 +14558,14 @@
           <w:lang w:val="en-GB"/>
         </w:rPr>
       </w:pPr>
-      <w:bookmarkStart w:id="73" w:name="_Toc40264820"/>
+      <w:bookmarkStart w:id="72" w:name="_Toc40264820"/>
       <w:r>
         <w:rPr>
           <w:lang w:val="en-GB"/>
         </w:rPr>
         <w:t>Agent BOTS attack</w:t>
       </w:r>
-      <w:bookmarkEnd w:id="73"/>
+      <w:bookmarkEnd w:id="72"/>
     </w:p>
     <w:p>
       <w:pPr>
@@ -14810,14 +14843,14 @@
           <w:lang w:val="en-GB"/>
         </w:rPr>
       </w:pPr>
-      <w:bookmarkStart w:id="74" w:name="_Toc40264821"/>
+      <w:bookmarkStart w:id="73" w:name="_Toc40264821"/>
       <w:r>
         <w:rPr>
           <w:lang w:val="en-GB"/>
         </w:rPr>
         <w:t>Remote control facility</w:t>
       </w:r>
-      <w:bookmarkEnd w:id="74"/>
+      <w:bookmarkEnd w:id="73"/>
     </w:p>
     <w:p>
       <w:pPr>
@@ -14842,14 +14875,14 @@
           <w:lang w:val="en-GB"/>
         </w:rPr>
       </w:pPr>
-      <w:bookmarkStart w:id="75" w:name="_Toc40264822"/>
+      <w:bookmarkStart w:id="74" w:name="_Toc40264822"/>
       <w:r>
         <w:rPr>
           <w:lang w:val="en-GB"/>
         </w:rPr>
         <w:t>Information thief keyloggers and spyware</w:t>
       </w:r>
-      <w:bookmarkEnd w:id="75"/>
+      <w:bookmarkEnd w:id="74"/>
     </w:p>
     <w:p>
       <w:pPr>
@@ -14919,97 +14952,97 @@
           <w:lang w:val="en-GB"/>
         </w:rPr>
       </w:pPr>
-      <w:bookmarkStart w:id="76" w:name="_Toc40264823"/>
+      <w:bookmarkStart w:id="75" w:name="_Toc40264823"/>
       <w:r>
         <w:rPr>
           <w:lang w:val="en-GB"/>
         </w:rPr>
         <w:t>Information thief phishing</w:t>
       </w:r>
+      <w:bookmarkEnd w:id="75"/>
+    </w:p>
+    <w:p>
+      <w:pPr>
+        <w:jc w:val="both"/>
+        <w:rPr>
+          <w:lang w:val="en-GB"/>
+        </w:rPr>
+      </w:pPr>
+      <w:r>
+        <w:rPr>
+          <w:b/>
+          <w:bCs/>
+          <w:lang w:val="en-GB"/>
+        </w:rPr>
+        <w:t xml:space="preserve">Phishing attack – </w:t>
+      </w:r>
+      <w:r>
+        <w:rPr>
+          <w:lang w:val="en-GB"/>
+        </w:rPr>
+        <w:t>Uses social engineering to multiply user confidence by pretending to be a trustworthy resource.</w:t>
+      </w:r>
+    </w:p>
+    <w:p>
+      <w:pPr>
+        <w:jc w:val="both"/>
+        <w:rPr>
+          <w:lang w:val="en-GB"/>
+        </w:rPr>
+      </w:pPr>
+      <w:r>
+        <w:rPr>
+          <w:b/>
+          <w:bCs/>
+          <w:lang w:val="en-GB"/>
+        </w:rPr>
+        <w:t xml:space="preserve">Spam email – </w:t>
+      </w:r>
+      <w:r>
+        <w:rPr>
+          <w:lang w:val="en-GB"/>
+        </w:rPr>
+        <w:t>Contains false information and a link to a fake page that mimics the login page of a bank, online games, social networks. Puts pressure on the victim, as an urgent action to change the password for security reasons or account recovery that requires re-entering sensitive data. In principle, it collects personal data about the user and can use it to take over the user’s identity.</w:t>
+      </w:r>
+    </w:p>
+    <w:p>
+      <w:pPr>
+        <w:jc w:val="both"/>
+        <w:rPr>
+          <w:lang w:val="en-GB"/>
+        </w:rPr>
+      </w:pPr>
+      <w:r>
+        <w:rPr>
+          <w:b/>
+          <w:bCs/>
+          <w:lang w:val="en-GB"/>
+        </w:rPr>
+        <w:t xml:space="preserve">Spear phishing attack – </w:t>
+      </w:r>
+      <w:r>
+        <w:rPr>
+          <w:lang w:val="en-GB"/>
+        </w:rPr>
+        <w:t>Very dangerous attack. Email is created specifically for a particular person, often containing more information already found, which increases credibility.</w:t>
+      </w:r>
+    </w:p>
+    <w:p>
+      <w:pPr>
+        <w:pStyle w:val="2Nadpis"/>
+        <w:jc w:val="both"/>
+        <w:rPr>
+          <w:lang w:val="en-GB"/>
+        </w:rPr>
+      </w:pPr>
+      <w:bookmarkStart w:id="76" w:name="_Toc40264824"/>
+      <w:r>
+        <w:rPr>
+          <w:lang w:val="en-GB"/>
+        </w:rPr>
+        <w:t>Stealthing backdoor</w:t>
+      </w:r>
       <w:bookmarkEnd w:id="76"/>
-    </w:p>
-    <w:p>
-      <w:pPr>
-        <w:jc w:val="both"/>
-        <w:rPr>
-          <w:lang w:val="en-GB"/>
-        </w:rPr>
-      </w:pPr>
-      <w:r>
-        <w:rPr>
-          <w:b/>
-          <w:bCs/>
-          <w:lang w:val="en-GB"/>
-        </w:rPr>
-        <w:t xml:space="preserve">Phishing attack – </w:t>
-      </w:r>
-      <w:r>
-        <w:rPr>
-          <w:lang w:val="en-GB"/>
-        </w:rPr>
-        <w:t>Uses social engineering to multiply user confidence by pretending to be a trustworthy resource.</w:t>
-      </w:r>
-    </w:p>
-    <w:p>
-      <w:pPr>
-        <w:jc w:val="both"/>
-        <w:rPr>
-          <w:lang w:val="en-GB"/>
-        </w:rPr>
-      </w:pPr>
-      <w:r>
-        <w:rPr>
-          <w:b/>
-          <w:bCs/>
-          <w:lang w:val="en-GB"/>
-        </w:rPr>
-        <w:t xml:space="preserve">Spam email – </w:t>
-      </w:r>
-      <w:r>
-        <w:rPr>
-          <w:lang w:val="en-GB"/>
-        </w:rPr>
-        <w:t>Contains false information and a link to a fake page that mimics the login page of a bank, online games, social networks. Puts pressure on the victim, as an urgent action to change the password for security reasons or account recovery that requires re-entering sensitive data. In principle, it collects personal data about the user and can use it to take over the user’s identity.</w:t>
-      </w:r>
-    </w:p>
-    <w:p>
-      <w:pPr>
-        <w:jc w:val="both"/>
-        <w:rPr>
-          <w:lang w:val="en-GB"/>
-        </w:rPr>
-      </w:pPr>
-      <w:r>
-        <w:rPr>
-          <w:b/>
-          <w:bCs/>
-          <w:lang w:val="en-GB"/>
-        </w:rPr>
-        <w:t xml:space="preserve">Spear phishing attack – </w:t>
-      </w:r>
-      <w:r>
-        <w:rPr>
-          <w:lang w:val="en-GB"/>
-        </w:rPr>
-        <w:t>Very dangerous attack. Email is created specifically for a particular person, often containing more information already found, which increases credibility.</w:t>
-      </w:r>
-    </w:p>
-    <w:p>
-      <w:pPr>
-        <w:pStyle w:val="2Nadpis"/>
-        <w:jc w:val="both"/>
-        <w:rPr>
-          <w:lang w:val="en-GB"/>
-        </w:rPr>
-      </w:pPr>
-      <w:bookmarkStart w:id="77" w:name="_Toc40264824"/>
-      <w:r>
-        <w:rPr>
-          <w:lang w:val="en-GB"/>
-        </w:rPr>
-        <w:t>Stealthing backdoor</w:t>
-      </w:r>
-      <w:bookmarkEnd w:id="77"/>
       <w:r>
         <w:rPr>
           <w:lang w:val="en-GB"/>
@@ -15074,14 +15107,14 @@
           <w:lang w:val="en-GB"/>
         </w:rPr>
       </w:pPr>
-      <w:bookmarkStart w:id="78" w:name="_Toc40264825"/>
+      <w:bookmarkStart w:id="77" w:name="_Toc40264825"/>
       <w:r>
         <w:rPr>
           <w:lang w:val="en-GB"/>
         </w:rPr>
         <w:t>Stealthing rootkit</w:t>
       </w:r>
-      <w:bookmarkEnd w:id="78"/>
+      <w:bookmarkEnd w:id="77"/>
     </w:p>
     <w:p>
       <w:pPr>
@@ -15270,14 +15303,14 @@
           <w:lang w:val="en-GB"/>
         </w:rPr>
       </w:pPr>
-      <w:bookmarkStart w:id="79" w:name="_Toc40264826"/>
+      <w:bookmarkStart w:id="78" w:name="_Toc40264826"/>
       <w:r>
         <w:rPr>
           <w:lang w:val="en-GB"/>
         </w:rPr>
         <w:t>Counter-measuring malware</w:t>
       </w:r>
-      <w:bookmarkEnd w:id="79"/>
+      <w:bookmarkEnd w:id="78"/>
     </w:p>
     <w:p>
       <w:pPr>
@@ -15663,14 +15696,14 @@
           <w:lang w:val="en-GB"/>
         </w:rPr>
       </w:pPr>
-      <w:bookmarkStart w:id="80" w:name="_Toc40264827"/>
+      <w:bookmarkStart w:id="79" w:name="_Toc40264827"/>
       <w:r>
         <w:rPr>
           <w:lang w:val="en-GB"/>
         </w:rPr>
         <w:t>Generations of antivirus systems</w:t>
       </w:r>
-      <w:bookmarkEnd w:id="80"/>
+      <w:bookmarkEnd w:id="79"/>
     </w:p>
     <w:p>
       <w:pPr>
@@ -15812,14 +15845,14 @@
           <w:lang w:val="en-GB"/>
         </w:rPr>
       </w:pPr>
-      <w:bookmarkStart w:id="81" w:name="_Toc40264828"/>
+      <w:bookmarkStart w:id="80" w:name="_Toc40264828"/>
       <w:r>
         <w:rPr>
           <w:lang w:val="en-GB"/>
         </w:rPr>
         <w:t>Generic descryption</w:t>
       </w:r>
-      <w:bookmarkEnd w:id="81"/>
+      <w:bookmarkEnd w:id="80"/>
       <w:r>
         <w:rPr>
           <w:lang w:val="en-GB"/>
@@ -15931,14 +15964,14 @@
           <w:lang w:val="en-GB"/>
         </w:rPr>
       </w:pPr>
-      <w:bookmarkStart w:id="82" w:name="_Toc40264829"/>
+      <w:bookmarkStart w:id="81" w:name="_Toc40264829"/>
       <w:r>
         <w:rPr>
           <w:lang w:val="en-GB"/>
         </w:rPr>
         <w:t>Host based behaviour blocking software</w:t>
       </w:r>
-      <w:bookmarkEnd w:id="82"/>
+      <w:bookmarkEnd w:id="81"/>
     </w:p>
     <w:p>
       <w:pPr>
@@ -15963,14 +15996,14 @@
           <w:lang w:val="en-GB"/>
         </w:rPr>
       </w:pPr>
-      <w:bookmarkStart w:id="83" w:name="_Toc40264830"/>
+      <w:bookmarkStart w:id="82" w:name="_Toc40264830"/>
       <w:r>
         <w:rPr>
           <w:lang w:val="en-GB"/>
         </w:rPr>
         <w:t>Worm protection mechanisms</w:t>
       </w:r>
-      <w:bookmarkEnd w:id="83"/>
+      <w:bookmarkEnd w:id="82"/>
     </w:p>
     <w:p>
       <w:pPr>
@@ -16150,31 +16183,31 @@
           <w:lang w:val="en-GB"/>
         </w:rPr>
       </w:pPr>
-      <w:bookmarkStart w:id="84" w:name="_Toc40264831"/>
+      <w:bookmarkStart w:id="83" w:name="_Toc40264831"/>
       <w:r>
         <w:rPr>
           <w:lang w:val="en-GB"/>
         </w:rPr>
         <w:t>Program security – programova bezpecnost</w:t>
       </w:r>
+      <w:bookmarkEnd w:id="83"/>
+    </w:p>
+    <w:p>
+      <w:pPr>
+        <w:pStyle w:val="2Nadpis"/>
+        <w:jc w:val="both"/>
+        <w:rPr>
+          <w:lang w:val="en-GB"/>
+        </w:rPr>
+      </w:pPr>
+      <w:bookmarkStart w:id="84" w:name="_Toc40264832"/>
+      <w:r>
+        <w:rPr>
+          <w:lang w:val="en-GB"/>
+        </w:rPr>
+        <w:t>Categories of software errors</w:t>
+      </w:r>
       <w:bookmarkEnd w:id="84"/>
-    </w:p>
-    <w:p>
-      <w:pPr>
-        <w:pStyle w:val="2Nadpis"/>
-        <w:jc w:val="both"/>
-        <w:rPr>
-          <w:lang w:val="en-GB"/>
-        </w:rPr>
-      </w:pPr>
-      <w:bookmarkStart w:id="85" w:name="_Toc40264832"/>
-      <w:r>
-        <w:rPr>
-          <w:lang w:val="en-GB"/>
-        </w:rPr>
-        <w:t>Categories of software errors</w:t>
-      </w:r>
-      <w:bookmarkEnd w:id="85"/>
     </w:p>
     <w:p>
       <w:pPr>
@@ -16256,7 +16289,7 @@
           <w:lang w:val="en-GB"/>
         </w:rPr>
       </w:pPr>
-      <w:bookmarkStart w:id="86" w:name="_Toc40264833"/>
+      <w:bookmarkStart w:id="85" w:name="_Toc40264833"/>
       <w:r>
         <w:rPr>
           <w:lang w:val="en-GB"/>
@@ -16269,7 +16302,7 @@
         </w:rPr>
         <w:t xml:space="preserve"> programming</w:t>
       </w:r>
-      <w:bookmarkEnd w:id="86"/>
+      <w:bookmarkEnd w:id="85"/>
     </w:p>
     <w:p>
       <w:pPr>
@@ -16306,14 +16339,14 @@
           <w:lang w:val="en-GB"/>
         </w:rPr>
       </w:pPr>
-      <w:bookmarkStart w:id="87" w:name="_Toc40264834"/>
+      <w:bookmarkStart w:id="86" w:name="_Toc40264834"/>
       <w:r>
         <w:rPr>
           <w:lang w:val="en-GB"/>
         </w:rPr>
         <w:t>Security as design</w:t>
       </w:r>
-      <w:bookmarkEnd w:id="87"/>
+      <w:bookmarkEnd w:id="86"/>
     </w:p>
     <w:p>
       <w:pPr>
@@ -16338,14 +16371,14 @@
           <w:lang w:val="en-GB"/>
         </w:rPr>
       </w:pPr>
-      <w:bookmarkStart w:id="88" w:name="_Toc40264835"/>
+      <w:bookmarkStart w:id="87" w:name="_Toc40264835"/>
       <w:r>
         <w:rPr>
           <w:lang w:val="en-GB"/>
         </w:rPr>
         <w:t>Program input</w:t>
       </w:r>
-      <w:bookmarkEnd w:id="88"/>
+      <w:bookmarkEnd w:id="87"/>
     </w:p>
     <w:p>
       <w:pPr>
@@ -16370,14 +16403,14 @@
           <w:lang w:val="en-GB"/>
         </w:rPr>
       </w:pPr>
-      <w:bookmarkStart w:id="89" w:name="_Toc40264836"/>
+      <w:bookmarkStart w:id="88" w:name="_Toc40264836"/>
       <w:r>
         <w:rPr>
           <w:lang w:val="en-GB"/>
         </w:rPr>
         <w:t>Stack overflow</w:t>
       </w:r>
-      <w:bookmarkEnd w:id="89"/>
+      <w:bookmarkEnd w:id="88"/>
     </w:p>
     <w:p>
       <w:pPr>
@@ -16402,14 +16435,14 @@
           <w:lang w:val="en-GB"/>
         </w:rPr>
       </w:pPr>
-      <w:bookmarkStart w:id="90" w:name="_Toc40264837"/>
+      <w:bookmarkStart w:id="89" w:name="_Toc40264837"/>
       <w:r>
         <w:rPr>
           <w:lang w:val="en-GB"/>
         </w:rPr>
         <w:t>Interpretation of input</w:t>
       </w:r>
-      <w:bookmarkEnd w:id="90"/>
+      <w:bookmarkEnd w:id="89"/>
     </w:p>
     <w:p>
       <w:pPr>
@@ -16440,14 +16473,14 @@
           <w:lang w:val="en-GB"/>
         </w:rPr>
       </w:pPr>
-      <w:bookmarkStart w:id="91" w:name="_Toc40264838"/>
+      <w:bookmarkStart w:id="90" w:name="_Toc40264838"/>
       <w:r>
         <w:rPr>
           <w:lang w:val="en-GB"/>
         </w:rPr>
         <w:t>SQL injection</w:t>
       </w:r>
-      <w:bookmarkEnd w:id="91"/>
+      <w:bookmarkEnd w:id="90"/>
     </w:p>
     <w:p>
       <w:pPr>
@@ -16505,14 +16538,14 @@
           <w:lang w:val="en-GB"/>
         </w:rPr>
       </w:pPr>
-      <w:bookmarkStart w:id="92" w:name="_Toc40264839"/>
+      <w:bookmarkStart w:id="91" w:name="_Toc40264839"/>
       <w:r>
         <w:rPr>
           <w:lang w:val="en-GB"/>
         </w:rPr>
         <w:t>Cross site scripting (XSS)</w:t>
       </w:r>
-      <w:bookmarkEnd w:id="92"/>
+      <w:bookmarkEnd w:id="91"/>
     </w:p>
     <w:p>
       <w:pPr>
@@ -16537,14 +16570,14 @@
           <w:lang w:val="en-GB"/>
         </w:rPr>
       </w:pPr>
-      <w:bookmarkStart w:id="93" w:name="_Toc40264840"/>
+      <w:bookmarkStart w:id="92" w:name="_Toc40264840"/>
       <w:r>
         <w:rPr>
           <w:lang w:val="en-GB"/>
         </w:rPr>
         <w:t>Fuzzy input</w:t>
       </w:r>
-      <w:bookmarkEnd w:id="93"/>
+      <w:bookmarkEnd w:id="92"/>
     </w:p>
     <w:p>
       <w:pPr>
@@ -16569,14 +16602,14 @@
           <w:lang w:val="en-GB"/>
         </w:rPr>
       </w:pPr>
-      <w:bookmarkStart w:id="94" w:name="_Toc40264841"/>
+      <w:bookmarkStart w:id="93" w:name="_Toc40264841"/>
       <w:r>
         <w:rPr>
           <w:lang w:val="en-GB"/>
         </w:rPr>
         <w:t>The risks of writing safe code</w:t>
       </w:r>
-      <w:bookmarkEnd w:id="94"/>
+      <w:bookmarkEnd w:id="93"/>
     </w:p>
     <w:p>
       <w:pPr>
@@ -16655,14 +16688,14 @@
           <w:lang w:val="en-GB"/>
         </w:rPr>
       </w:pPr>
-      <w:bookmarkStart w:id="95" w:name="_Toc40264842"/>
+      <w:bookmarkStart w:id="94" w:name="_Toc40264842"/>
       <w:r>
         <w:rPr>
           <w:lang w:val="en-GB"/>
         </w:rPr>
         <w:t>Comparison of machine language with algorithm</w:t>
       </w:r>
-      <w:bookmarkEnd w:id="95"/>
+      <w:bookmarkEnd w:id="94"/>
     </w:p>
     <w:p>
       <w:pPr>
@@ -16693,14 +16726,14 @@
           <w:lang w:val="en-GB"/>
         </w:rPr>
       </w:pPr>
-      <w:bookmarkStart w:id="96" w:name="_Toc40264843"/>
+      <w:bookmarkStart w:id="95" w:name="_Toc40264843"/>
       <w:r>
         <w:rPr>
           <w:lang w:val="en-GB"/>
         </w:rPr>
         <w:t>Data interpretation</w:t>
       </w:r>
-      <w:bookmarkEnd w:id="96"/>
+      <w:bookmarkEnd w:id="95"/>
     </w:p>
     <w:p>
       <w:pPr>
@@ -16724,14 +16757,14 @@
           <w:lang w:val="en-GB"/>
         </w:rPr>
       </w:pPr>
-      <w:bookmarkStart w:id="97" w:name="_Toc40264844"/>
+      <w:bookmarkStart w:id="96" w:name="_Toc40264844"/>
       <w:r>
         <w:rPr>
           <w:lang w:val="en-GB"/>
         </w:rPr>
         <w:t>OS interaction</w:t>
       </w:r>
-      <w:bookmarkEnd w:id="97"/>
+      <w:bookmarkEnd w:id="96"/>
     </w:p>
     <w:p>
       <w:pPr>
@@ -16784,14 +16817,14 @@
           <w:lang w:val="en-GB"/>
         </w:rPr>
       </w:pPr>
-      <w:bookmarkStart w:id="98" w:name="_Toc40264845"/>
+      <w:bookmarkStart w:id="97" w:name="_Toc40264845"/>
       <w:r>
         <w:rPr>
           <w:lang w:val="en-GB"/>
         </w:rPr>
         <w:t>Environment variables</w:t>
       </w:r>
-      <w:bookmarkEnd w:id="98"/>
+      <w:bookmarkEnd w:id="97"/>
     </w:p>
     <w:p>
       <w:pPr>
@@ -16822,14 +16855,14 @@
           <w:lang w:val="en-GB"/>
         </w:rPr>
       </w:pPr>
-      <w:bookmarkStart w:id="99" w:name="_Toc40264846"/>
+      <w:bookmarkStart w:id="98" w:name="_Toc40264846"/>
       <w:r>
         <w:rPr>
           <w:lang w:val="en-GB"/>
         </w:rPr>
         <w:t>Root/Admin privileges</w:t>
       </w:r>
-      <w:bookmarkEnd w:id="99"/>
+      <w:bookmarkEnd w:id="98"/>
     </w:p>
     <w:p>
       <w:pPr>
@@ -16854,14 +16887,14 @@
           <w:lang w:val="en-GB"/>
         </w:rPr>
       </w:pPr>
-      <w:bookmarkStart w:id="100" w:name="_Toc40264847"/>
+      <w:bookmarkStart w:id="99" w:name="_Toc40264847"/>
       <w:r>
         <w:rPr>
           <w:lang w:val="en-GB"/>
         </w:rPr>
         <w:t>System calls and standard library functions</w:t>
       </w:r>
-      <w:bookmarkEnd w:id="100"/>
+      <w:bookmarkEnd w:id="99"/>
     </w:p>
     <w:p>
       <w:pPr>
@@ -16886,14 +16919,14 @@
           <w:lang w:val="en-GB"/>
         </w:rPr>
       </w:pPr>
-      <w:bookmarkStart w:id="101" w:name="_Toc40264848"/>
+      <w:bookmarkStart w:id="100" w:name="_Toc40264848"/>
       <w:r>
         <w:rPr>
           <w:lang w:val="en-GB"/>
         </w:rPr>
         <w:t>Safe temporary files</w:t>
       </w:r>
-      <w:bookmarkEnd w:id="101"/>
+      <w:bookmarkEnd w:id="100"/>
     </w:p>
     <w:p>
       <w:pPr>
@@ -16917,14 +16950,14 @@
           <w:lang w:val="en-GB"/>
         </w:rPr>
       </w:pPr>
-      <w:bookmarkStart w:id="102" w:name="_Toc40264849"/>
+      <w:bookmarkStart w:id="101" w:name="_Toc40264849"/>
       <w:r>
         <w:rPr>
           <w:lang w:val="en-GB"/>
         </w:rPr>
         <w:t>Program outputs</w:t>
       </w:r>
-      <w:bookmarkEnd w:id="102"/>
+      <w:bookmarkEnd w:id="101"/>
     </w:p>
     <w:p>
       <w:pPr>
@@ -16981,30 +17014,30 @@
           <w:lang w:val="en-GB"/>
         </w:rPr>
       </w:pPr>
-      <w:bookmarkStart w:id="103" w:name="_Toc40264850"/>
+      <w:bookmarkStart w:id="102" w:name="_Toc40264850"/>
       <w:r>
         <w:rPr>
           <w:lang w:val="en-GB"/>
         </w:rPr>
         <w:t>OS security – Bezp. OS</w:t>
       </w:r>
+      <w:bookmarkEnd w:id="102"/>
+    </w:p>
+    <w:p>
+      <w:pPr>
+        <w:pStyle w:val="2Nadpis"/>
+        <w:rPr>
+          <w:lang w:val="en-GB"/>
+        </w:rPr>
+      </w:pPr>
+      <w:bookmarkStart w:id="103" w:name="_Toc40264851"/>
+      <w:r>
+        <w:rPr>
+          <w:lang w:val="en-GB"/>
+        </w:rPr>
+        <w:t>Unix</w:t>
+      </w:r>
       <w:bookmarkEnd w:id="103"/>
-    </w:p>
-    <w:p>
-      <w:pPr>
-        <w:pStyle w:val="2Nadpis"/>
-        <w:rPr>
-          <w:lang w:val="en-GB"/>
-        </w:rPr>
-      </w:pPr>
-      <w:bookmarkStart w:id="104" w:name="_Toc40264851"/>
-      <w:r>
-        <w:rPr>
-          <w:lang w:val="en-GB"/>
-        </w:rPr>
-        <w:t>Unix</w:t>
-      </w:r>
-      <w:bookmarkEnd w:id="104"/>
     </w:p>
     <w:p>
       <w:pPr>
@@ -18026,14 +18059,14 @@
           <w:lang w:val="en-GB"/>
         </w:rPr>
       </w:pPr>
-      <w:bookmarkStart w:id="105" w:name="_Toc40264852"/>
+      <w:bookmarkStart w:id="104" w:name="_Toc40264852"/>
       <w:r>
         <w:rPr>
           <w:lang w:val="en-GB"/>
         </w:rPr>
         <w:t>Windows</w:t>
       </w:r>
-      <w:bookmarkEnd w:id="105"/>
+      <w:bookmarkEnd w:id="104"/>
     </w:p>
     <w:p>
       <w:pPr>
@@ -19212,14 +19245,14 @@
           <w:lang w:val="en-GB"/>
         </w:rPr>
       </w:pPr>
-      <w:bookmarkStart w:id="106" w:name="_Toc40264853"/>
+      <w:bookmarkStart w:id="105" w:name="_Toc40264853"/>
       <w:r>
         <w:rPr>
           <w:lang w:val="en-GB"/>
         </w:rPr>
         <w:t>Boot sequence</w:t>
       </w:r>
-      <w:bookmarkEnd w:id="106"/>
+      <w:bookmarkEnd w:id="105"/>
     </w:p>
     <w:p>
       <w:pPr>
@@ -19435,14 +19468,14 @@
           <w:lang w:val="en-GB"/>
         </w:rPr>
       </w:pPr>
-      <w:bookmarkStart w:id="107" w:name="_Toc40264854"/>
+      <w:bookmarkStart w:id="106" w:name="_Toc40264854"/>
       <w:r>
         <w:rPr>
           <w:lang w:val="en-GB"/>
         </w:rPr>
         <w:t>Virtual OS</w:t>
       </w:r>
-      <w:bookmarkEnd w:id="107"/>
+      <w:bookmarkEnd w:id="106"/>
     </w:p>
     <w:p>
       <w:pPr>
@@ -19484,30 +19517,30 @@
           <w:lang w:val="en-GB"/>
         </w:rPr>
       </w:pPr>
-      <w:bookmarkStart w:id="108" w:name="_Toc40264855"/>
+      <w:bookmarkStart w:id="107" w:name="_Toc40264855"/>
       <w:r>
         <w:rPr>
           <w:lang w:val="en-GB"/>
         </w:rPr>
         <w:t>Security of database systems – Bezp. databazovych sys.</w:t>
       </w:r>
+      <w:bookmarkEnd w:id="107"/>
+    </w:p>
+    <w:p>
+      <w:pPr>
+        <w:pStyle w:val="2Nadpis"/>
+        <w:rPr>
+          <w:lang w:val="en-GB"/>
+        </w:rPr>
+      </w:pPr>
+      <w:bookmarkStart w:id="108" w:name="_Toc40264856"/>
+      <w:r>
+        <w:rPr>
+          <w:lang w:val="en-GB"/>
+        </w:rPr>
+        <w:t>Introduction to relational databases</w:t>
+      </w:r>
       <w:bookmarkEnd w:id="108"/>
-    </w:p>
-    <w:p>
-      <w:pPr>
-        <w:pStyle w:val="2Nadpis"/>
-        <w:rPr>
-          <w:lang w:val="en-GB"/>
-        </w:rPr>
-      </w:pPr>
-      <w:bookmarkStart w:id="109" w:name="_Toc40264856"/>
-      <w:r>
-        <w:rPr>
-          <w:lang w:val="en-GB"/>
-        </w:rPr>
-        <w:t>Introduction to relational databases</w:t>
-      </w:r>
-      <w:bookmarkEnd w:id="109"/>
     </w:p>
     <w:p>
       <w:pPr>
@@ -19858,14 +19891,14 @@
           <w:lang w:val="en-GB"/>
         </w:rPr>
       </w:pPr>
-      <w:bookmarkStart w:id="110" w:name="_Toc40264857"/>
+      <w:bookmarkStart w:id="109" w:name="_Toc40264857"/>
       <w:r>
         <w:rPr>
           <w:lang w:val="en-GB"/>
         </w:rPr>
         <w:t>Safety requirements</w:t>
       </w:r>
-      <w:bookmarkEnd w:id="110"/>
+      <w:bookmarkEnd w:id="109"/>
     </w:p>
     <w:p>
       <w:pPr>
@@ -20063,14 +20096,14 @@
           <w:lang w:val="en-GB"/>
         </w:rPr>
       </w:pPr>
-      <w:bookmarkStart w:id="111" w:name="_Toc40264858"/>
+      <w:bookmarkStart w:id="110" w:name="_Toc40264858"/>
       <w:r>
         <w:rPr>
           <w:lang w:val="en-GB"/>
         </w:rPr>
         <w:t>Access control</w:t>
       </w:r>
-      <w:bookmarkEnd w:id="111"/>
+      <w:bookmarkEnd w:id="110"/>
     </w:p>
     <w:p>
       <w:pPr>
@@ -20496,14 +20529,14 @@
           <w:lang w:val="en-GB"/>
         </w:rPr>
       </w:pPr>
-      <w:bookmarkStart w:id="112" w:name="_Toc40264859"/>
+      <w:bookmarkStart w:id="111" w:name="_Toc40264859"/>
       <w:r>
         <w:rPr>
           <w:lang w:val="en-GB"/>
         </w:rPr>
         <w:t>Statistical database (SDB)</w:t>
       </w:r>
-      <w:bookmarkEnd w:id="112"/>
+      <w:bookmarkEnd w:id="111"/>
     </w:p>
     <w:p>
       <w:pPr>
@@ -20581,14 +20614,14 @@
           <w:lang w:val="en-GB"/>
         </w:rPr>
       </w:pPr>
-      <w:bookmarkStart w:id="113" w:name="_Toc40264860"/>
+      <w:bookmarkStart w:id="112" w:name="_Toc40264860"/>
       <w:r>
         <w:rPr>
           <w:lang w:val="en-GB"/>
         </w:rPr>
         <w:t>Integrity and reliability</w:t>
       </w:r>
-      <w:bookmarkEnd w:id="113"/>
+      <w:bookmarkEnd w:id="112"/>
     </w:p>
     <w:p>
       <w:pPr>
@@ -21147,14 +21180,14 @@
           <w:lang w:val="en-GB"/>
         </w:rPr>
       </w:pPr>
-      <w:bookmarkStart w:id="114" w:name="_Toc40264861"/>
+      <w:bookmarkStart w:id="113" w:name="_Toc40264861"/>
       <w:r>
         <w:rPr>
           <w:lang w:val="en-GB"/>
         </w:rPr>
         <w:t>Sensitive data</w:t>
       </w:r>
-      <w:bookmarkEnd w:id="114"/>
+      <w:bookmarkEnd w:id="113"/>
     </w:p>
     <w:p>
       <w:pPr>
@@ -21341,14 +21374,14 @@
           <w:lang w:val="en-GB"/>
         </w:rPr>
       </w:pPr>
-      <w:bookmarkStart w:id="115" w:name="_Toc40264862"/>
+      <w:bookmarkStart w:id="114" w:name="_Toc40264862"/>
       <w:r>
         <w:rPr>
           <w:lang w:val="en-GB"/>
         </w:rPr>
         <w:t>Multilevel databases</w:t>
       </w:r>
-      <w:bookmarkEnd w:id="115"/>
+      <w:bookmarkEnd w:id="114"/>
     </w:p>
     <w:p>
       <w:pPr>
@@ -21788,14 +21821,14 @@
           <w:lang w:val="en-GB"/>
         </w:rPr>
       </w:pPr>
-      <w:bookmarkStart w:id="116" w:name="_Toc40264863"/>
+      <w:bookmarkStart w:id="115" w:name="_Toc40264863"/>
       <w:r>
         <w:rPr>
           <w:lang w:val="en-GB"/>
         </w:rPr>
         <w:t>Cloud security</w:t>
       </w:r>
-      <w:bookmarkEnd w:id="116"/>
+      <w:bookmarkEnd w:id="115"/>
     </w:p>
     <w:p>
       <w:pPr>
@@ -22090,30 +22123,30 @@
           <w:lang w:val="en-GB"/>
         </w:rPr>
       </w:pPr>
-      <w:bookmarkStart w:id="117" w:name="_Toc40264864"/>
+      <w:bookmarkStart w:id="116" w:name="_Toc40264864"/>
       <w:r>
         <w:rPr>
           <w:lang w:val="en-GB"/>
         </w:rPr>
         <w:t>Security in computer networks</w:t>
       </w:r>
+      <w:bookmarkEnd w:id="116"/>
+    </w:p>
+    <w:p>
+      <w:pPr>
+        <w:pStyle w:val="2Nadpis"/>
+        <w:rPr>
+          <w:lang w:val="en-GB"/>
+        </w:rPr>
+      </w:pPr>
+      <w:bookmarkStart w:id="117" w:name="_Toc40264865"/>
+      <w:r>
+        <w:rPr>
+          <w:lang w:val="en-GB"/>
+        </w:rPr>
+        <w:t>Threats in computer networks</w:t>
+      </w:r>
       <w:bookmarkEnd w:id="117"/>
-    </w:p>
-    <w:p>
-      <w:pPr>
-        <w:pStyle w:val="2Nadpis"/>
-        <w:rPr>
-          <w:lang w:val="en-GB"/>
-        </w:rPr>
-      </w:pPr>
-      <w:bookmarkStart w:id="118" w:name="_Toc40264865"/>
-      <w:r>
-        <w:rPr>
-          <w:lang w:val="en-GB"/>
-        </w:rPr>
-        <w:t>Threats in computer networks</w:t>
-      </w:r>
-      <w:bookmarkEnd w:id="118"/>
     </w:p>
     <w:p>
       <w:pPr>
@@ -24514,14 +24547,14 @@
           <w:lang w:val="en-GB"/>
         </w:rPr>
       </w:pPr>
-      <w:bookmarkStart w:id="119" w:name="_Toc40264866"/>
+      <w:bookmarkStart w:id="118" w:name="_Toc40264866"/>
       <w:r>
         <w:rPr>
           <w:lang w:val="en-GB"/>
         </w:rPr>
         <w:t>Network security control</w:t>
       </w:r>
-      <w:bookmarkEnd w:id="119"/>
+      <w:bookmarkEnd w:id="118"/>
     </w:p>
     <w:p>
       <w:pPr>
@@ -24817,14 +24850,14 @@
           <w:lang w:val="en-GB"/>
         </w:rPr>
       </w:pPr>
-      <w:bookmarkStart w:id="120" w:name="_Toc40264867"/>
+      <w:bookmarkStart w:id="119" w:name="_Toc40264867"/>
       <w:r>
         <w:rPr>
           <w:lang w:val="en-GB"/>
         </w:rPr>
         <w:t>Firewalls</w:t>
       </w:r>
-      <w:bookmarkEnd w:id="120"/>
+      <w:bookmarkEnd w:id="119"/>
     </w:p>
     <w:p>
       <w:pPr>
@@ -25545,14 +25578,14 @@
           <w:lang w:val="en-GB"/>
         </w:rPr>
       </w:pPr>
-      <w:bookmarkStart w:id="121" w:name="_Toc40264868"/>
+      <w:bookmarkStart w:id="120" w:name="_Toc40264868"/>
       <w:r>
         <w:rPr>
           <w:lang w:val="en-GB"/>
         </w:rPr>
         <w:t>Intrusion detection systems</w:t>
       </w:r>
-      <w:bookmarkEnd w:id="121"/>
+      <w:bookmarkEnd w:id="120"/>
     </w:p>
     <w:p>
       <w:pPr>
@@ -25772,14 +25805,14 @@
           <w:lang w:val="en-GB"/>
         </w:rPr>
       </w:pPr>
-      <w:bookmarkStart w:id="122" w:name="_Toc40264869"/>
+      <w:bookmarkStart w:id="121" w:name="_Toc40264869"/>
       <w:r>
         <w:rPr>
           <w:lang w:val="en-GB"/>
         </w:rPr>
         <w:t>Secure mail</w:t>
       </w:r>
-      <w:bookmarkEnd w:id="122"/>
+      <w:bookmarkEnd w:id="121"/>
     </w:p>
     <w:p>
       <w:pPr>
@@ -26153,14 +26186,14 @@
           <w:lang w:val="en-GB"/>
         </w:rPr>
       </w:pPr>
-      <w:bookmarkStart w:id="123" w:name="_Toc40264870"/>
+      <w:bookmarkStart w:id="122" w:name="_Toc40264870"/>
       <w:r>
         <w:rPr>
           <w:lang w:val="en-GB"/>
         </w:rPr>
         <w:t>TCP-IP security</w:t>
       </w:r>
-      <w:bookmarkEnd w:id="123"/>
+      <w:bookmarkEnd w:id="122"/>
     </w:p>
     <w:p>
       <w:pPr>
@@ -26538,115 +26571,944 @@
           <w:lang w:val="en-GB"/>
         </w:rPr>
       </w:pPr>
-      <w:bookmarkStart w:id="124" w:name="_Toc40264871"/>
+      <w:bookmarkStart w:id="123" w:name="_Toc40264871"/>
       <w:r>
         <w:rPr>
           <w:lang w:val="en-GB"/>
         </w:rPr>
         <w:t>Web Security</w:t>
       </w:r>
+      <w:bookmarkEnd w:id="123"/>
+    </w:p>
+    <w:p>
+      <w:r>
+        <w:t>Secure socket layer (SSL) provides security services between TCP and applications</w:t>
+      </w:r>
+      <w:r>
+        <w:t xml:space="preserve"> </w:t>
+      </w:r>
+      <w:r>
+        <w:t>that use TCP. The Internet standard version is called transport layer service (TLS).</w:t>
+      </w:r>
+    </w:p>
+    <w:p>
+      <w:r>
+        <w:t>SSL/TLS provides confidentiality using symmetric encryption and message integrity</w:t>
+      </w:r>
+      <w:r>
+        <w:t xml:space="preserve"> </w:t>
+      </w:r>
+      <w:r>
+        <w:t>using a message authentication code.</w:t>
+      </w:r>
+    </w:p>
+    <w:p>
+      <w:r>
+        <w:t>SSL/TLS includes protocol mechanisms to enable two TCP users to determine the</w:t>
+      </w:r>
+      <w:r>
+        <w:t xml:space="preserve"> </w:t>
+      </w:r>
+      <w:r>
+        <w:t xml:space="preserve">security mechanisms and services they </w:t>
+      </w:r>
+      <w:r>
+        <w:t>will use.</w:t>
+      </w:r>
+    </w:p>
+    <w:p>
+      <w:r>
+        <w:t>Secure electronic transaction (SET) is an open encryption and security specification</w:t>
+      </w:r>
+      <w:r>
+        <w:t xml:space="preserve"> </w:t>
+      </w:r>
+      <w:r>
+        <w:t>designed to protect credit card transactions on the Internet.</w:t>
+      </w:r>
+    </w:p>
+    <w:p>
+      <w:pPr>
+        <w:pStyle w:val="2Nadpis"/>
+      </w:pPr>
+      <w:r>
+        <w:t>TLS / SSL</w:t>
+      </w:r>
+    </w:p>
+    <w:p>
+      <w:r>
+        <w:t>Transport Layer Security (TLS), and its now-deprecated predecessor, Secure Sockets Layer (SSL),[1] are cryptographic protocols designed to provide communications security over a computer network.[2] Several versions of the protocols find widespread use in applications such as web browsing, email, instant messaging, and voice over IP (VoIP). Websites can use TLS to secure all communications between their servers and web browsers.</w:t>
+      </w:r>
+    </w:p>
+    <w:p>
+      <w:r>
+        <w:t>The web secured with TLS have these properties:</w:t>
+      </w:r>
+    </w:p>
+    <w:p>
+      <w:pPr>
+        <w:pStyle w:val="ListParagraph"/>
+        <w:numPr>
+          <w:ilvl w:val="0"/>
+          <w:numId w:val="94"/>
+        </w:numPr>
+      </w:pPr>
+      <w:r>
+        <w:t>The connection is private (or secure) because symmetric cryptography is used to encrypt the data transmitted. The keys for this symmetric encryption are generated uniquely for each connection and are based on a shared secret that was negotiated at the start of the session (see § TLS handshake). The server and client negotiate the details of which encryption algorithm and cryptographic keys to use before the first byte of data is transmitted. The negotiation of a shared secret is both secure (the negotiated secret is unavailable to eavesdroppers and cannot be obtained, even by an attacker who places themselves in the middle of the connection) and reliable (no attacker can modify the communications during the negotiation without being detected).</w:t>
+      </w:r>
+    </w:p>
+    <w:p>
+      <w:pPr>
+        <w:pStyle w:val="ListParagraph"/>
+        <w:numPr>
+          <w:ilvl w:val="0"/>
+          <w:numId w:val="94"/>
+        </w:numPr>
+      </w:pPr>
+      <w:r>
+        <w:t>The identity of the communicating parties can be authenticated using public-key cryptography. This authentication can be made optional, but is generally required for at least one of the parties (typically the server).</w:t>
+      </w:r>
+    </w:p>
+    <w:p>
+      <w:pPr>
+        <w:pStyle w:val="ListParagraph"/>
+        <w:numPr>
+          <w:ilvl w:val="0"/>
+          <w:numId w:val="94"/>
+        </w:numPr>
+      </w:pPr>
+      <w:r>
+        <w:t>The connection is reliable because each message transmitted includes a message integrity check using a message authentication code to prevent undetected loss or alteration of the data during transmission.</w:t>
+      </w:r>
+    </w:p>
+    <w:p>
+      <w:pPr>
+        <w:pStyle w:val="2Nadpis"/>
+      </w:pPr>
+      <w:r>
+        <w:t>Attacks</w:t>
+      </w:r>
+    </w:p>
+    <w:p>
+      <w:pPr>
+        <w:pStyle w:val="3Nadpis"/>
+      </w:pPr>
+      <w:r>
+        <w:t>Phishing</w:t>
+      </w:r>
+    </w:p>
+    <w:p>
+      <w:r>
+        <w:t>Create a website that looks similar (mbe even identical than the original one (Facebook, PayPal).  Use url obfuscation methods to create similar URLs as well. Then send the obfuscated url to the victims (mbe via email). Once they will try to login via the phishing site the attackers can get their passwords.</w:t>
+      </w:r>
+    </w:p>
+    <w:p>
+      <w:pPr>
+        <w:pStyle w:val="3Nadpis"/>
+      </w:pPr>
+      <w:r>
+        <w:t xml:space="preserve">URL </w:t>
+      </w:r>
+      <w:r>
+        <w:t>Obfuscation – Manipulation with the URL</w:t>
+      </w:r>
+    </w:p>
+    <w:p>
+      <w:r>
+        <w:t>Actual URL different from spoofed URL displayed in address bar</w:t>
+      </w:r>
+    </w:p>
+    <w:p>
+      <w:pPr>
+        <w:pStyle w:val="ListParagraph"/>
+        <w:numPr>
+          <w:ilvl w:val="0"/>
+          <w:numId w:val="95"/>
+        </w:numPr>
+      </w:pPr>
+      <w:r>
+        <w:t>URL escape character attack</w:t>
+      </w:r>
+    </w:p>
+    <w:p>
+      <w:r>
+        <w:t>Old versions of Internet Explorer did not display anything past the Esc or null character</w:t>
+      </w:r>
+    </w:p>
+    <w:p>
+      <w:r>
+        <w:t>Displayed vs. actual site</w:t>
+      </w:r>
+      <w:r>
+        <w:br/>
+        <w:t>http://trusted.com%01%00@malicious.com</w:t>
+      </w:r>
+    </w:p>
+    <w:p>
+      <w:pPr>
+        <w:pStyle w:val="ListParagraph"/>
+        <w:numPr>
+          <w:ilvl w:val="0"/>
+          <w:numId w:val="95"/>
+        </w:numPr>
+      </w:pPr>
+      <w:r>
+        <w:t>Unicode attack</w:t>
+      </w:r>
+    </w:p>
+    <w:p>
+      <w:r>
+        <w:t>Domains names with Unicode characters  can be registered</w:t>
+      </w:r>
+      <w:r>
+        <w:t xml:space="preserve"> </w:t>
+      </w:r>
+      <w:r>
+        <w:t>Identical, or very similar, graphic rendering for some characters</w:t>
+      </w:r>
+      <w:r>
+        <w:t xml:space="preserve"> </w:t>
+      </w:r>
+      <w:r>
+        <w:t>E.g., Cyrillic and Latin “a”</w:t>
+      </w:r>
+    </w:p>
+    <w:p>
+      <w:pPr>
+        <w:pStyle w:val="3Nadpis"/>
+      </w:pPr>
+      <w:r>
+        <w:t>Image Crash</w:t>
+      </w:r>
+    </w:p>
+    <w:p>
+      <w:r>
+        <w:t>Browser implementation bugs can lead to denial of service attacks</w:t>
+      </w:r>
+      <w:r>
+        <w:t>.</w:t>
+      </w:r>
+    </w:p>
+    <w:p>
+      <w:r>
+        <w:t>By creating a simple image of extremely large proportions, one can crash Internet Explorer and sometimes freeze a Windows machine</w:t>
+      </w:r>
+    </w:p>
+    <w:p>
+      <w:pPr>
+        <w:spacing w:line="240" w:lineRule="auto"/>
+      </w:pPr>
+      <w:r>
+        <w:tab/>
+        <w:t>&lt;HTML&gt;</w:t>
+      </w:r>
+    </w:p>
+    <w:p>
+      <w:pPr>
+        <w:spacing w:line="240" w:lineRule="auto"/>
+      </w:pPr>
+      <w:r>
+        <w:tab/>
+        <w:t xml:space="preserve">   &lt;BODY&gt;</w:t>
+      </w:r>
+    </w:p>
+    <w:p>
+      <w:pPr>
+        <w:spacing w:line="240" w:lineRule="auto"/>
+      </w:pPr>
+      <w:r>
+        <w:tab/>
+        <w:t xml:space="preserve">      &lt;IMG SRC="./imagecrash.jpg" width="9999999" height="9999999"&gt;</w:t>
+      </w:r>
+      <w:r>
+        <w:tab/>
+      </w:r>
+    </w:p>
+    <w:p>
+      <w:pPr>
+        <w:spacing w:line="240" w:lineRule="auto"/>
+        <w:ind w:firstLine="708"/>
+      </w:pPr>
+      <w:r>
+        <w:t xml:space="preserve">  </w:t>
+      </w:r>
+      <w:r>
+        <w:t>&lt;/BODY&gt;</w:t>
+      </w:r>
+    </w:p>
+    <w:p>
+      <w:pPr>
+        <w:spacing w:line="240" w:lineRule="auto"/>
+      </w:pPr>
+      <w:r>
+        <w:tab/>
+        <w:t xml:space="preserve">&lt;/HTML&gt; </w:t>
+      </w:r>
+    </w:p>
+    <w:p>
+      <w:r>
+        <w:t>Variations of the image crash attack still possible on the latest IE version</w:t>
+      </w:r>
+    </w:p>
+    <w:p>
+      <w:pPr>
+        <w:spacing w:line="259" w:lineRule="auto"/>
+      </w:pPr>
+      <w:r>
+        <w:br w:type="page"/>
+      </w:r>
+    </w:p>
+    <w:p>
+      <w:pPr>
+        <w:pStyle w:val="3Nadpis"/>
+      </w:pPr>
+      <w:r>
+        <w:t>JavaScript Click Jacking attack</w:t>
+      </w:r>
+    </w:p>
+    <w:p>
+      <w:r>
+        <w:t>&lt;a onMouseUp="window.o</w:t>
+      </w:r>
+      <w:r>
+        <w:t>pen(′http://www.evilsite.com′)"</w:t>
+      </w:r>
+      <w:r>
+        <w:t>href="http://www.trustedsite.com/"&gt;Trust me!</w:t>
+      </w:r>
+    </w:p>
+    <w:p>
+      <w:r>
+        <w:t>&lt;/a&gt;</w:t>
+      </w:r>
+    </w:p>
+    <w:p>
+      <w:pPr>
+        <w:pStyle w:val="3Nadpis"/>
+      </w:pPr>
+      <w:r>
+        <w:t>Mobile Code</w:t>
+      </w:r>
+    </w:p>
+    <w:p>
+      <w:r>
+        <w:t>Mobile code is an e</w:t>
+      </w:r>
+      <w:r>
+        <w:t>xecutable program</w:t>
+      </w:r>
+      <w:r>
+        <w:t xml:space="preserve"> s</w:t>
+      </w:r>
+      <w:r>
+        <w:t>ent via a computer network</w:t>
+      </w:r>
+      <w:r>
+        <w:t>. It is e</w:t>
+      </w:r>
+      <w:r>
+        <w:t xml:space="preserve">xecuted at the </w:t>
+      </w:r>
+      <w:r>
+        <w:t xml:space="preserve">destination. </w:t>
+      </w:r>
+      <w:r>
+        <w:t>Examples</w:t>
+      </w:r>
+      <w:r>
+        <w:t xml:space="preserve">: </w:t>
+      </w:r>
+      <w:r>
+        <w:t>JavaScript</w:t>
+      </w:r>
+      <w:r>
+        <w:t xml:space="preserve">, </w:t>
+      </w:r>
+      <w:r>
+        <w:t>ActiveX</w:t>
+      </w:r>
+      <w:r>
+        <w:t xml:space="preserve"> (windows specific staff for internet explorer ), </w:t>
+      </w:r>
+      <w:r>
+        <w:t>Java Plugins</w:t>
+      </w:r>
+      <w:r>
+        <w:t xml:space="preserve">, </w:t>
+      </w:r>
+      <w:r>
+        <w:t>Integrated Java Virtual Machines</w:t>
+      </w:r>
+    </w:p>
+    <w:p>
+      <w:r>
+        <w:t xml:space="preserve">Java Applets - </w:t>
+      </w:r>
+      <w:r>
+        <w:t>Platform-independent via browser plugin</w:t>
+      </w:r>
+      <w:r>
+        <w:t xml:space="preserve"> </w:t>
+      </w:r>
+      <w:r>
+        <w:t>Java code running within browser</w:t>
+      </w:r>
+      <w:r>
+        <w:t xml:space="preserve"> </w:t>
+      </w:r>
+      <w:r>
+        <w:t>Sandboxed execution</w:t>
+      </w:r>
+      <w:r>
+        <w:t xml:space="preserve"> </w:t>
+      </w:r>
+      <w:r>
+        <w:t>Support for signed code</w:t>
+      </w:r>
+      <w:r>
+        <w:t xml:space="preserve"> </w:t>
+      </w:r>
+      <w:r>
+        <w:t>Applet runs only on site where it is embedded</w:t>
+      </w:r>
+      <w:r>
+        <w:t xml:space="preserve"> </w:t>
+      </w:r>
+      <w:r>
+        <w:t>Applets deemed trusted by user can escape sandbox</w:t>
+      </w:r>
+      <w:r>
+        <w:t>. (quite old staff)</w:t>
+      </w:r>
+    </w:p>
+    <w:p>
+      <w:pPr>
+        <w:pStyle w:val="3Nadpis"/>
+      </w:pPr>
+      <w:r>
+        <w:t>Cookies</w:t>
+      </w:r>
+    </w:p>
+    <w:p>
+      <w:r>
+        <w:t>Cookies are a small bit of information stored on a computer associated with a specific server</w:t>
+      </w:r>
+      <w:r>
+        <w:t xml:space="preserve">. </w:t>
+      </w:r>
+      <w:r>
+        <w:t>When you access a specific website, it might store information as a</w:t>
+      </w:r>
+      <w:r>
+        <w:t> </w:t>
+      </w:r>
+      <w:r>
+        <w:t>cookie</w:t>
+      </w:r>
+      <w:r>
+        <w:t xml:space="preserve"> </w:t>
+      </w:r>
+      <w:r>
+        <w:t>Every time you revisit that server, the cookie is re-sent to the server</w:t>
+      </w:r>
+      <w:r>
+        <w:t xml:space="preserve"> </w:t>
+      </w:r>
+      <w:r>
+        <w:t>Effectively used to hold state information over sessions</w:t>
+      </w:r>
+      <w:r>
+        <w:t xml:space="preserve"> </w:t>
+      </w:r>
+      <w:r>
+        <w:t>Cookies can hold any type of information</w:t>
+      </w:r>
+      <w:r>
+        <w:t xml:space="preserve"> </w:t>
+      </w:r>
+      <w:r>
+        <w:t>Can also hold sensitive information</w:t>
+      </w:r>
+      <w:r>
+        <w:t xml:space="preserve">. </w:t>
+      </w:r>
+      <w:r>
+        <w:t>This includes passwords, credit card information, social security number, etc.</w:t>
+      </w:r>
+      <w:r>
+        <w:t xml:space="preserve"> </w:t>
+      </w:r>
+      <w:r>
+        <w:t>Session cookies, non-persistent cookies, persistent cookies</w:t>
+      </w:r>
+      <w:r>
+        <w:t xml:space="preserve"> </w:t>
+      </w:r>
+      <w:r>
+        <w:t>Almost every large website uses cookies</w:t>
+      </w:r>
+    </w:p>
+    <w:p>
+      <w:pPr>
+        <w:pStyle w:val="3Nadpis"/>
+      </w:pPr>
+      <w:r>
+        <w:t>XSS</w:t>
+      </w:r>
+    </w:p>
+    <w:p>
+      <w:r>
+        <w:t>Attacker injects scripting code into pages generated by a web application</w:t>
+      </w:r>
+    </w:p>
+    <w:p>
+      <w:r>
+        <w:t>Script could be malicious code</w:t>
+      </w:r>
+      <w:r>
+        <w:t xml:space="preserve"> </w:t>
+      </w:r>
+      <w:r>
+        <w:t>JavaScript (AJAX!), VBScript, ActiveX, HTML, or Flash</w:t>
+      </w:r>
+    </w:p>
+    <w:p>
+      <w:r>
+        <w:t>Threats:</w:t>
+      </w:r>
+    </w:p>
+    <w:p>
+      <w:r>
+        <w:t>Phishing, hijacking, changing of user settings, cookie theft/poisoning, false advertising , execution of code on the client, ...</w:t>
+      </w:r>
+    </w:p>
+    <w:p>
+      <w:r>
+        <w:t>An example how to protect can be disabling JavaScript. The websites will may look uglier, but they will be safer.</w:t>
+      </w:r>
+    </w:p>
+    <w:p>
+      <w:pPr>
+        <w:pStyle w:val="2Nadpis"/>
+      </w:pPr>
+      <w:r>
+        <w:t>My Ideas</w:t>
+      </w:r>
+    </w:p>
+    <w:p>
+      <w:pPr>
+        <w:pStyle w:val="ListParagraph"/>
+        <w:numPr>
+          <w:ilvl w:val="0"/>
+          <w:numId w:val="89"/>
+        </w:numPr>
+      </w:pPr>
+      <w:r>
+        <w:t xml:space="preserve">SQL Injection - </w:t>
+      </w:r>
+      <w:r>
+        <w:t>SQL injection is a code injection technique that might destroy your database.</w:t>
+      </w:r>
+    </w:p>
+    <w:p>
+      <w:r>
+        <w:rPr>
+          <w:noProof/>
+          <w:lang w:val="en-US"/>
+        </w:rPr>
+        <w:drawing>
+          <wp:inline distT="0" distB="0" distL="0" distR="0" wp14:anchorId="7D522558" wp14:editId="6C856A80">
+            <wp:extent cx="5579745" cy="1267460"/>
+            <wp:effectExtent l="0" t="0" r="1905" b="8890"/>
+            <wp:docPr id="21" name="Picture 21"/>
+            <wp:cNvGraphicFramePr>
+              <a:graphicFrameLocks xmlns:a="http://schemas.openxmlformats.org/drawingml/2006/main" noChangeAspect="1"/>
+            </wp:cNvGraphicFramePr>
+            <a:graphic xmlns:a="http://schemas.openxmlformats.org/drawingml/2006/main">
+              <a:graphicData uri="http://schemas.openxmlformats.org/drawingml/2006/picture">
+                <pic:pic xmlns:pic="http://schemas.openxmlformats.org/drawingml/2006/picture">
+                  <pic:nvPicPr>
+                    <pic:cNvPr id="1" name=""/>
+                    <pic:cNvPicPr/>
+                  </pic:nvPicPr>
+                  <pic:blipFill>
+                    <a:blip r:embed="rId26"/>
+                    <a:stretch>
+                      <a:fillRect/>
+                    </a:stretch>
+                  </pic:blipFill>
+                  <pic:spPr>
+                    <a:xfrm>
+                      <a:off x="0" y="0"/>
+                      <a:ext cx="5579745" cy="1267460"/>
+                    </a:xfrm>
+                    <a:prstGeom prst="rect">
+                      <a:avLst/>
+                    </a:prstGeom>
+                  </pic:spPr>
+                </pic:pic>
+              </a:graphicData>
+            </a:graphic>
+          </wp:inline>
+        </w:drawing>
+      </w:r>
+    </w:p>
+    <w:p>
+      <w:pPr>
+        <w:pStyle w:val="ListParagraph"/>
+        <w:numPr>
+          <w:ilvl w:val="0"/>
+          <w:numId w:val="89"/>
+        </w:numPr>
+      </w:pPr>
+      <w:r>
+        <w:t>Cross Site Request Forgery</w:t>
+      </w:r>
+      <w:r>
+        <w:t xml:space="preserve"> - </w:t>
+      </w:r>
+      <w:r>
+        <w:t>In a CSRF attack, an innocent end user is tricked by an attacker into submitting a web request that they did not intend. This may cause actions to be performed on the website that can include inadvertent client or server data leakage, change of session state, or manipulation of an end user's account.</w:t>
+      </w:r>
+      <w:r>
+        <w:t xml:space="preserve"> Prevention using unique and unpredictable tokens.</w:t>
+      </w:r>
+    </w:p>
+    <w:p>
+      <w:pPr>
+        <w:pStyle w:val="ListParagraph"/>
+        <w:numPr>
+          <w:ilvl w:val="0"/>
+          <w:numId w:val="89"/>
+        </w:numPr>
+      </w:pPr>
+      <w:r>
+        <w:t>Security Missconfiguration – debugging on on production, not up to date wordpress version, etc...</w:t>
+      </w:r>
+    </w:p>
+    <w:p>
+      <w:pPr>
+        <w:pStyle w:val="2Nadpis"/>
+      </w:pPr>
+      <w:r>
+        <w:t>DNS Cache Poisoning</w:t>
+      </w:r>
+    </w:p>
+    <w:p>
+      <w:r>
+        <w:t>DNS cache poisoning is the act of entering false information into a DNS cache, so that DNS queries return an incorrect response and users are directed to the wrong websites. DNS cache poisoning is also known as 'DNS spoofing.' IP addresses are the 'room numbers' of the Internet, enabling web traffic to arrive in the right places. DNS resolver caches are the 'campus directory,' and when they store faulty information, traffic goes to the wrong places until the cached information is corrected. (Note that this does not actually disconnect the real websites from their real IP addresses.)</w:t>
+      </w:r>
+    </w:p>
+    <w:p>
+      <w:r>
+        <w:t>B</w:t>
+      </w:r>
+      <w:r>
+        <w:t>ecause there is typically no way for DNS resolvers to verify the data in their caches, incorrect DNS information remains in the cache until the time to live (TTL) expires, or until it is removed manually</w:t>
+      </w:r>
+    </w:p>
+    <w:p>
+      <w:r>
+        <w:t>A more secure DNS protocol called DNSSEC aims to solve some of these problems, but it has not been widely adopted yet.</w:t>
+      </w:r>
+    </w:p>
+    <w:p>
+      <w:r>
+        <w:t>Attackers can poison DNS caches by impersonating DNS nameservers, making a request to a DNS resolver, and then forging the reply when the DNS resolver queries a nameserver. This is possible because DNS servers use UDP instead of TCP, and because currently there is no verification for DNS information.</w:t>
+      </w:r>
+    </w:p>
+    <w:p>
+      <w:r>
+        <w:t xml:space="preserve">If a DNS resolver receives a forged response, it accepts and caches the data uncritically because there is no way to verify if the information is accurate and comes from a legitimate source. DNS was created in the early days of the Internet, when the only parties connected to it were universities and research centers. There was no reason to expect that anyone would try </w:t>
+      </w:r>
+      <w:r>
+        <w:t>to spread fake DNS information.</w:t>
+      </w:r>
+    </w:p>
+    <w:p>
+      <w:r>
+        <w:t>Despite these major points of vulnerability in the DNS caching process, DNS poisoning attacks are not easy. Because the DNS resolver does actually query the authoritative nameserver, attackers have only a few milliseconds to send the fake reply before the real reply from the authoritative nameserver arrives.</w:t>
+      </w:r>
+    </w:p>
+    <w:p>
+      <w:r>
+        <w:rPr>
+          <w:noProof/>
+          <w:lang w:val="en-US"/>
+        </w:rPr>
+        <w:drawing>
+          <wp:inline distT="0" distB="0" distL="0" distR="0" wp14:anchorId="2451C460" wp14:editId="79F20327">
+            <wp:extent cx="5579745" cy="3116580"/>
+            <wp:effectExtent l="0" t="0" r="1905" b="7620"/>
+            <wp:docPr id="24" name="Picture 24"/>
+            <wp:cNvGraphicFramePr>
+              <a:graphicFrameLocks xmlns:a="http://schemas.openxmlformats.org/drawingml/2006/main" noChangeAspect="1"/>
+            </wp:cNvGraphicFramePr>
+            <a:graphic xmlns:a="http://schemas.openxmlformats.org/drawingml/2006/main">
+              <a:graphicData uri="http://schemas.openxmlformats.org/drawingml/2006/picture">
+                <pic:pic xmlns:pic="http://schemas.openxmlformats.org/drawingml/2006/picture">
+                  <pic:nvPicPr>
+                    <pic:cNvPr id="1" name=""/>
+                    <pic:cNvPicPr/>
+                  </pic:nvPicPr>
+                  <pic:blipFill>
+                    <a:blip r:embed="rId27"/>
+                    <a:stretch>
+                      <a:fillRect/>
+                    </a:stretch>
+                  </pic:blipFill>
+                  <pic:spPr>
+                    <a:xfrm>
+                      <a:off x="0" y="0"/>
+                      <a:ext cx="5579745" cy="3116580"/>
+                    </a:xfrm>
+                    <a:prstGeom prst="rect">
+                      <a:avLst/>
+                    </a:prstGeom>
+                  </pic:spPr>
+                </pic:pic>
+              </a:graphicData>
+            </a:graphic>
+          </wp:inline>
+        </w:drawing>
+      </w:r>
+    </w:p>
+    <w:p>
+      <w:pPr>
+        <w:pStyle w:val="2Nadpis"/>
+      </w:pPr>
+      <w:r>
+        <w:t>DNS SEC</w:t>
+      </w:r>
+    </w:p>
+    <w:p>
+      <w:r>
+        <w:rPr>
+          <w:noProof/>
+          <w:lang w:val="en-US"/>
+        </w:rPr>
+        <w:drawing>
+          <wp:inline distT="0" distB="0" distL="0" distR="0" wp14:anchorId="45B79EFB" wp14:editId="59622615">
+            <wp:extent cx="5579745" cy="2880360"/>
+            <wp:effectExtent l="0" t="0" r="1905" b="0"/>
+            <wp:docPr id="22" name="Picture 22"/>
+            <wp:cNvGraphicFramePr>
+              <a:graphicFrameLocks xmlns:a="http://schemas.openxmlformats.org/drawingml/2006/main" noChangeAspect="1"/>
+            </wp:cNvGraphicFramePr>
+            <a:graphic xmlns:a="http://schemas.openxmlformats.org/drawingml/2006/main">
+              <a:graphicData uri="http://schemas.openxmlformats.org/drawingml/2006/picture">
+                <pic:pic xmlns:pic="http://schemas.openxmlformats.org/drawingml/2006/picture">
+                  <pic:nvPicPr>
+                    <pic:cNvPr id="1" name=""/>
+                    <pic:cNvPicPr/>
+                  </pic:nvPicPr>
+                  <pic:blipFill>
+                    <a:blip r:embed="rId28"/>
+                    <a:stretch>
+                      <a:fillRect/>
+                    </a:stretch>
+                  </pic:blipFill>
+                  <pic:spPr>
+                    <a:xfrm>
+                      <a:off x="0" y="0"/>
+                      <a:ext cx="5579745" cy="2880360"/>
+                    </a:xfrm>
+                    <a:prstGeom prst="rect">
+                      <a:avLst/>
+                    </a:prstGeom>
+                  </pic:spPr>
+                </pic:pic>
+              </a:graphicData>
+            </a:graphic>
+          </wp:inline>
+        </w:drawing>
+      </w:r>
+    </w:p>
+    <w:p>
+      <w:r>
+        <w:rPr>
+          <w:noProof/>
+          <w:lang w:val="en-US"/>
+        </w:rPr>
+        <w:drawing>
+          <wp:inline distT="0" distB="0" distL="0" distR="0" wp14:anchorId="37C18329" wp14:editId="79A96CB1">
+            <wp:extent cx="5579745" cy="3914140"/>
+            <wp:effectExtent l="0" t="0" r="1905" b="0"/>
+            <wp:docPr id="23" name="Picture 23"/>
+            <wp:cNvGraphicFramePr>
+              <a:graphicFrameLocks xmlns:a="http://schemas.openxmlformats.org/drawingml/2006/main" noChangeAspect="1"/>
+            </wp:cNvGraphicFramePr>
+            <a:graphic xmlns:a="http://schemas.openxmlformats.org/drawingml/2006/main">
+              <a:graphicData uri="http://schemas.openxmlformats.org/drawingml/2006/picture">
+                <pic:pic xmlns:pic="http://schemas.openxmlformats.org/drawingml/2006/picture">
+                  <pic:nvPicPr>
+                    <pic:cNvPr id="1" name=""/>
+                    <pic:cNvPicPr/>
+                  </pic:nvPicPr>
+                  <pic:blipFill>
+                    <a:blip r:embed="rId29"/>
+                    <a:stretch>
+                      <a:fillRect/>
+                    </a:stretch>
+                  </pic:blipFill>
+                  <pic:spPr>
+                    <a:xfrm>
+                      <a:off x="0" y="0"/>
+                      <a:ext cx="5579745" cy="3914140"/>
+                    </a:xfrm>
+                    <a:prstGeom prst="rect">
+                      <a:avLst/>
+                    </a:prstGeom>
+                  </pic:spPr>
+                </pic:pic>
+              </a:graphicData>
+            </a:graphic>
+          </wp:inline>
+        </w:drawing>
+      </w:r>
+    </w:p>
+    <w:p>
+      <w:r>
+        <w:rPr>
+          <w:noProof/>
+          <w:lang w:val="en-US"/>
+        </w:rPr>
+        <w:drawing>
+          <wp:inline distT="0" distB="0" distL="0" distR="0" wp14:anchorId="1673E808" wp14:editId="48FBF930">
+            <wp:extent cx="5579745" cy="761365"/>
+            <wp:effectExtent l="0" t="0" r="1905" b="635"/>
+            <wp:docPr id="26" name="Picture 26"/>
+            <wp:cNvGraphicFramePr>
+              <a:graphicFrameLocks xmlns:a="http://schemas.openxmlformats.org/drawingml/2006/main" noChangeAspect="1"/>
+            </wp:cNvGraphicFramePr>
+            <a:graphic xmlns:a="http://schemas.openxmlformats.org/drawingml/2006/main">
+              <a:graphicData uri="http://schemas.openxmlformats.org/drawingml/2006/picture">
+                <pic:pic xmlns:pic="http://schemas.openxmlformats.org/drawingml/2006/picture">
+                  <pic:nvPicPr>
+                    <pic:cNvPr id="1" name=""/>
+                    <pic:cNvPicPr/>
+                  </pic:nvPicPr>
+                  <pic:blipFill>
+                    <a:blip r:embed="rId30"/>
+                    <a:stretch>
+                      <a:fillRect/>
+                    </a:stretch>
+                  </pic:blipFill>
+                  <pic:spPr>
+                    <a:xfrm>
+                      <a:off x="0" y="0"/>
+                      <a:ext cx="5579745" cy="761365"/>
+                    </a:xfrm>
+                    <a:prstGeom prst="rect">
+                      <a:avLst/>
+                    </a:prstGeom>
+                  </pic:spPr>
+                </pic:pic>
+              </a:graphicData>
+            </a:graphic>
+          </wp:inline>
+        </w:drawing>
+      </w:r>
+    </w:p>
+    <w:p>
+      <w:r>
+        <w:rPr>
+          <w:noProof/>
+          <w:lang w:val="en-US"/>
+        </w:rPr>
+        <w:drawing>
+          <wp:inline distT="0" distB="0" distL="0" distR="0" wp14:anchorId="069B820E" wp14:editId="74F623B6">
+            <wp:extent cx="5579745" cy="1948180"/>
+            <wp:effectExtent l="0" t="0" r="1905" b="0"/>
+            <wp:docPr id="27" name="Picture 27"/>
+            <wp:cNvGraphicFramePr>
+              <a:graphicFrameLocks xmlns:a="http://schemas.openxmlformats.org/drawingml/2006/main" noChangeAspect="1"/>
+            </wp:cNvGraphicFramePr>
+            <a:graphic xmlns:a="http://schemas.openxmlformats.org/drawingml/2006/main">
+              <a:graphicData uri="http://schemas.openxmlformats.org/drawingml/2006/picture">
+                <pic:pic xmlns:pic="http://schemas.openxmlformats.org/drawingml/2006/picture">
+                  <pic:nvPicPr>
+                    <pic:cNvPr id="1" name=""/>
+                    <pic:cNvPicPr/>
+                  </pic:nvPicPr>
+                  <pic:blipFill>
+                    <a:blip r:embed="rId31"/>
+                    <a:stretch>
+                      <a:fillRect/>
+                    </a:stretch>
+                  </pic:blipFill>
+                  <pic:spPr>
+                    <a:xfrm>
+                      <a:off x="0" y="0"/>
+                      <a:ext cx="5579745" cy="1948180"/>
+                    </a:xfrm>
+                    <a:prstGeom prst="rect">
+                      <a:avLst/>
+                    </a:prstGeom>
+                  </pic:spPr>
+                </pic:pic>
+              </a:graphicData>
+            </a:graphic>
+          </wp:inline>
+        </w:drawing>
+      </w:r>
+      <w:bookmarkStart w:id="124" w:name="_GoBack"/>
       <w:bookmarkEnd w:id="124"/>
     </w:p>
     <w:p>
       <w:r>
-        <w:t xml:space="preserve">From: </w:t>
-      </w:r>
-      <w:hyperlink r:id="rId26" w:history="1">
-        <w:r>
-          <w:rPr>
-            <w:rStyle w:val="Hyperlink"/>
-          </w:rPr>
-          <w:t>file:///C:/Users/nbarto/Desktop/Statne%20Skusky%202020/02-knihy/Stallings_Cryptography_and_Network_Security.pdf</w:t>
-        </w:r>
-      </w:hyperlink>
-      <w:r>
-        <w:t xml:space="preserve"> </w:t>
-      </w:r>
-    </w:p>
-    <w:p>
-      <w:pPr>
-        <w:pStyle w:val="ListParagraph"/>
-        <w:numPr>
-          <w:ilvl w:val="0"/>
-          <w:numId w:val="12"/>
-        </w:numPr>
-      </w:pPr>
-      <w:r>
-        <w:t>Secure socket layer (SSL) provides security services between TCP and applications</w:t>
-      </w:r>
-      <w:r>
-        <w:t xml:space="preserve"> </w:t>
-      </w:r>
-      <w:r>
-        <w:t>that use TCP. The Internet standard version is called transport layer service (TLS).</w:t>
-      </w:r>
-    </w:p>
-    <w:p>
-      <w:pPr>
-        <w:pStyle w:val="ListParagraph"/>
-        <w:numPr>
-          <w:ilvl w:val="0"/>
-          <w:numId w:val="12"/>
-        </w:numPr>
-      </w:pPr>
-      <w:r>
-        <w:t>SSL/TLS provides confidentiality using symmetric encryption and message integrity</w:t>
-      </w:r>
-      <w:r>
-        <w:t xml:space="preserve"> </w:t>
-      </w:r>
-      <w:r>
-        <w:t>using a message authentication code.</w:t>
-      </w:r>
-    </w:p>
-    <w:p>
-      <w:pPr>
-        <w:pStyle w:val="ListParagraph"/>
-        <w:numPr>
-          <w:ilvl w:val="0"/>
-          <w:numId w:val="12"/>
-        </w:numPr>
-      </w:pPr>
-      <w:r>
-        <w:t>SSL/TLS includes protocol mechanisms to enable two TCP users to determine the</w:t>
-      </w:r>
-      <w:r>
-        <w:t xml:space="preserve"> </w:t>
-      </w:r>
-      <w:r>
-        <w:t xml:space="preserve">security mechanisms and services they </w:t>
-      </w:r>
-      <w:r>
-        <w:t>will use.</w:t>
-      </w:r>
-    </w:p>
-    <w:p>
-      <w:pPr>
-        <w:pStyle w:val="ListParagraph"/>
-        <w:numPr>
-          <w:ilvl w:val="0"/>
-          <w:numId w:val="12"/>
-        </w:numPr>
-      </w:pPr>
-      <w:r>
-        <w:t>Secure electronic transaction (SET) is an open encryption and security specification</w:t>
-      </w:r>
-      <w:r>
-        <w:t xml:space="preserve"> </w:t>
-      </w:r>
-      <w:r>
-        <w:t>designed to protect credit card transactions on the Internet.</w:t>
-      </w:r>
-      <w:r>
-        <w:br w:type="page"/>
-      </w:r>
+        <w:rPr>
+          <w:noProof/>
+          <w:lang w:val="en-US"/>
+        </w:rPr>
+        <w:drawing>
+          <wp:inline distT="0" distB="0" distL="0" distR="0" wp14:anchorId="722639C0" wp14:editId="297CF689">
+            <wp:extent cx="5579745" cy="3921760"/>
+            <wp:effectExtent l="0" t="0" r="1905" b="2540"/>
+            <wp:docPr id="25" name="Picture 25"/>
+            <wp:cNvGraphicFramePr>
+              <a:graphicFrameLocks xmlns:a="http://schemas.openxmlformats.org/drawingml/2006/main" noChangeAspect="1"/>
+            </wp:cNvGraphicFramePr>
+            <a:graphic xmlns:a="http://schemas.openxmlformats.org/drawingml/2006/main">
+              <a:graphicData uri="http://schemas.openxmlformats.org/drawingml/2006/picture">
+                <pic:pic xmlns:pic="http://schemas.openxmlformats.org/drawingml/2006/picture">
+                  <pic:nvPicPr>
+                    <pic:cNvPr id="1" name=""/>
+                    <pic:cNvPicPr/>
+                  </pic:nvPicPr>
+                  <pic:blipFill>
+                    <a:blip r:embed="rId32"/>
+                    <a:stretch>
+                      <a:fillRect/>
+                    </a:stretch>
+                  </pic:blipFill>
+                  <pic:spPr>
+                    <a:xfrm>
+                      <a:off x="0" y="0"/>
+                      <a:ext cx="5579745" cy="3921760"/>
+                    </a:xfrm>
+                    <a:prstGeom prst="rect">
+                      <a:avLst/>
+                    </a:prstGeom>
+                  </pic:spPr>
+                </pic:pic>
+              </a:graphicData>
+            </a:graphic>
+          </wp:inline>
+        </w:drawing>
+      </w:r>
+    </w:p>
+    <w:p>
+      <w:pPr>
+        <w:pStyle w:val="1Nadpis"/>
+      </w:pPr>
       <w:r>
         <w:t>Forensic Analysis</w:t>
       </w:r>
     </w:p>
     <w:sectPr>
-      <w:headerReference w:type="default" r:id="rId27"/>
-      <w:footerReference w:type="default" r:id="rId28"/>
+      <w:headerReference w:type="default" r:id="rId33"/>
+      <w:footerReference w:type="default" r:id="rId34"/>
       <w:pgSz w:w="11906" w:h="16838"/>
       <w:pgMar w:top="1418" w:right="1418" w:bottom="1418" w:left="1701" w:header="709" w:footer="709" w:gutter="0"/>
       <w:cols w:space="708"/>
@@ -26691,7 +27553,6 @@
         <w:docPartUnique/>
       </w:docPartObj>
     </w:sdtPr>
-    <w:sdtEndPr/>
     <w:sdtContent>
       <w:p>
         <w:pPr>
@@ -26759,7 +27620,7 @@
                 </wp:anchor>
               </w:drawing>
             </mc:Choice>
-            <mc:Fallback xmlns:cx="http://schemas.microsoft.com/office/drawing/2014/chartex" xmlns:cx1="http://schemas.microsoft.com/office/drawing/2015/9/8/chartex" xmlns:cx2="http://schemas.microsoft.com/office/drawing/2015/10/21/chartex" xmlns:cx3="http://schemas.microsoft.com/office/drawing/2016/5/9/chartex" xmlns:cx4="http://schemas.microsoft.com/office/drawing/2016/5/10/chartex" xmlns:cx5="http://schemas.microsoft.com/office/drawing/2016/5/11/chartex" xmlns:cx6="http://schemas.microsoft.com/office/drawing/2016/5/12/chartex" xmlns:cx7="http://schemas.microsoft.com/office/drawing/2016/5/13/chartex" xmlns:cx8="http://schemas.microsoft.com/office/drawing/2016/5/14/chartex" xmlns:aink="http://schemas.microsoft.com/office/drawing/2016/ink" xmlns:am3d="http://schemas.microsoft.com/office/drawing/2017/model3d" xmlns:w16cex="http://schemas.microsoft.com/office/word/2018/wordml/cex" xmlns:w16cid="http://schemas.microsoft.com/office/word/2016/wordml/cid" xmlns:w16="http://schemas.microsoft.com/office/word/2018/wordml" xmlns:w16se="http://schemas.microsoft.com/office/word/2015/wordml/symex">
+            <mc:Fallback xmlns:w16se="http://schemas.microsoft.com/office/word/2015/wordml/symex" xmlns:w16="http://schemas.microsoft.com/office/word/2018/wordml" xmlns:w16cid="http://schemas.microsoft.com/office/word/2016/wordml/cid" xmlns:w16cex="http://schemas.microsoft.com/office/word/2018/wordml/cex" xmlns:am3d="http://schemas.microsoft.com/office/drawing/2017/model3d" xmlns:aink="http://schemas.microsoft.com/office/drawing/2016/ink" xmlns:cx8="http://schemas.microsoft.com/office/drawing/2016/5/14/chartex" xmlns:cx7="http://schemas.microsoft.com/office/drawing/2016/5/13/chartex" xmlns:cx6="http://schemas.microsoft.com/office/drawing/2016/5/12/chartex" xmlns:cx5="http://schemas.microsoft.com/office/drawing/2016/5/11/chartex" xmlns:cx4="http://schemas.microsoft.com/office/drawing/2016/5/10/chartex" xmlns:cx3="http://schemas.microsoft.com/office/drawing/2016/5/9/chartex" xmlns:cx2="http://schemas.microsoft.com/office/drawing/2015/10/21/chartex" xmlns:cx1="http://schemas.microsoft.com/office/drawing/2015/9/8/chartex" xmlns:cx="http://schemas.microsoft.com/office/drawing/2014/chartex">
               <w:pict>
                 <v:line w14:anchorId="4773489F" id="Rovná spojnica 3" o:spid="_x0000_s1026" style="position:absolute;flip:y;z-index:251661312;visibility:visible;mso-wrap-style:square;mso-width-percent:0;mso-height-percent:0;mso-wrap-distance-left:9pt;mso-wrap-distance-top:0;mso-wrap-distance-right:9pt;mso-wrap-distance-bottom:0;mso-position-horizontal:left;mso-position-horizontal-relative:margin;mso-position-vertical:absolute;mso-position-vertical-relative:page;mso-width-percent:0;mso-height-percent:0;mso-width-relative:margin;mso-height-relative:margin" from="0,785.2pt" to="441.85pt,785.2pt" o:gfxdata="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" strokecolor="black [3200]" strokeweight=".5pt">
                   <v:stroke joinstyle="miter"/>
@@ -26782,7 +27643,7 @@
           <w:rPr>
             <w:noProof/>
           </w:rPr>
-          <w:t>20</w:t>
+          <w:t>78</w:t>
         </w:r>
         <w:r>
           <w:fldChar w:fldCharType="end"/>
@@ -26885,7 +27746,7 @@
             </wp:anchor>
           </w:drawing>
         </mc:Choice>
-        <mc:Fallback xmlns:cx="http://schemas.microsoft.com/office/drawing/2014/chartex" xmlns:cx1="http://schemas.microsoft.com/office/drawing/2015/9/8/chartex" xmlns:cx2="http://schemas.microsoft.com/office/drawing/2015/10/21/chartex" xmlns:cx3="http://schemas.microsoft.com/office/drawing/2016/5/9/chartex" xmlns:cx4="http://schemas.microsoft.com/office/drawing/2016/5/10/chartex" xmlns:cx5="http://schemas.microsoft.com/office/drawing/2016/5/11/chartex" xmlns:cx6="http://schemas.microsoft.com/office/drawing/2016/5/12/chartex" xmlns:cx7="http://schemas.microsoft.com/office/drawing/2016/5/13/chartex" xmlns:cx8="http://schemas.microsoft.com/office/drawing/2016/5/14/chartex" xmlns:aink="http://schemas.microsoft.com/office/drawing/2016/ink" xmlns:am3d="http://schemas.microsoft.com/office/drawing/2017/model3d" xmlns:w16cex="http://schemas.microsoft.com/office/word/2018/wordml/cex" xmlns:w16cid="http://schemas.microsoft.com/office/word/2016/wordml/cid" xmlns:w16="http://schemas.microsoft.com/office/word/2018/wordml" xmlns:w16se="http://schemas.microsoft.com/office/word/2015/wordml/symex">
+        <mc:Fallback xmlns:w16se="http://schemas.microsoft.com/office/word/2015/wordml/symex" xmlns:w16="http://schemas.microsoft.com/office/word/2018/wordml" xmlns:w16cid="http://schemas.microsoft.com/office/word/2016/wordml/cid" xmlns:w16cex="http://schemas.microsoft.com/office/word/2018/wordml/cex" xmlns:am3d="http://schemas.microsoft.com/office/drawing/2017/model3d" xmlns:aink="http://schemas.microsoft.com/office/drawing/2016/ink" xmlns:cx8="http://schemas.microsoft.com/office/drawing/2016/5/14/chartex" xmlns:cx7="http://schemas.microsoft.com/office/drawing/2016/5/13/chartex" xmlns:cx6="http://schemas.microsoft.com/office/drawing/2016/5/12/chartex" xmlns:cx5="http://schemas.microsoft.com/office/drawing/2016/5/11/chartex" xmlns:cx4="http://schemas.microsoft.com/office/drawing/2016/5/10/chartex" xmlns:cx3="http://schemas.microsoft.com/office/drawing/2016/5/9/chartex" xmlns:cx2="http://schemas.microsoft.com/office/drawing/2015/10/21/chartex" xmlns:cx1="http://schemas.microsoft.com/office/drawing/2015/9/8/chartex" xmlns:cx="http://schemas.microsoft.com/office/drawing/2014/chartex">
           <w:pict>
             <v:line w14:anchorId="6C26ECBC" id="Rovná spojnica 2" o:spid="_x0000_s1026" style="position:absolute;flip:y;z-index:251659264;visibility:visible;mso-wrap-style:square;mso-width-percent:0;mso-height-percent:0;mso-wrap-distance-left:9pt;mso-wrap-distance-top:0;mso-wrap-distance-right:9pt;mso-wrap-distance-bottom:0;mso-position-horizontal:absolute;mso-position-horizontal-relative:margin;mso-position-vertical:absolute;mso-position-vertical-relative:page;mso-width-percent:0;mso-height-percent:0;mso-width-relative:margin;mso-height-relative:margin" from="0,51.45pt" to="441.85pt,51.45pt" o:gfxdata="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" strokecolor="black [3200]" strokeweight=".5pt">
               <v:stroke joinstyle="miter"/>
@@ -27668,7 +28529,7 @@
       <w:lvlText w:val=""/>
       <w:lvlJc w:val="left"/>
       <w:pPr>
-        <w:ind w:left="720" w:hanging="360"/>
+        <w:ind w:left="360" w:hanging="360"/>
       </w:pPr>
       <w:rPr>
         <w:rFonts w:ascii="Symbol" w:hAnsi="Symbol" w:hint="default"/>
@@ -27680,7 +28541,7 @@
       <w:lvlText w:val="o"/>
       <w:lvlJc w:val="left"/>
       <w:pPr>
-        <w:ind w:left="1440" w:hanging="360"/>
+        <w:ind w:left="1080" w:hanging="360"/>
       </w:pPr>
       <w:rPr>
         <w:rFonts w:ascii="Courier New" w:hAnsi="Courier New" w:cs="Courier New" w:hint="default"/>
@@ -27692,7 +28553,7 @@
       <w:lvlText w:val=""/>
       <w:lvlJc w:val="left"/>
       <w:pPr>
-        <w:ind w:left="2160" w:hanging="360"/>
+        <w:ind w:left="1800" w:hanging="360"/>
       </w:pPr>
       <w:rPr>
         <w:rFonts w:ascii="Wingdings" w:hAnsi="Wingdings" w:hint="default"/>
@@ -27704,7 +28565,7 @@
       <w:lvlText w:val=""/>
       <w:lvlJc w:val="left"/>
       <w:pPr>
-        <w:ind w:left="2880" w:hanging="360"/>
+        <w:ind w:left="2520" w:hanging="360"/>
       </w:pPr>
       <w:rPr>
         <w:rFonts w:ascii="Symbol" w:hAnsi="Symbol" w:hint="default"/>
@@ -27716,7 +28577,7 @@
       <w:lvlText w:val="o"/>
       <w:lvlJc w:val="left"/>
       <w:pPr>
-        <w:ind w:left="3600" w:hanging="360"/>
+        <w:ind w:left="3240" w:hanging="360"/>
       </w:pPr>
       <w:rPr>
         <w:rFonts w:ascii="Courier New" w:hAnsi="Courier New" w:cs="Courier New" w:hint="default"/>
@@ -27728,7 +28589,7 @@
       <w:lvlText w:val=""/>
       <w:lvlJc w:val="left"/>
       <w:pPr>
-        <w:ind w:left="4320" w:hanging="360"/>
+        <w:ind w:left="3960" w:hanging="360"/>
       </w:pPr>
       <w:rPr>
         <w:rFonts w:ascii="Wingdings" w:hAnsi="Wingdings" w:hint="default"/>
@@ -27740,7 +28601,7 @@
       <w:lvlText w:val=""/>
       <w:lvlJc w:val="left"/>
       <w:pPr>
-        <w:ind w:left="5040" w:hanging="360"/>
+        <w:ind w:left="4680" w:hanging="360"/>
       </w:pPr>
       <w:rPr>
         <w:rFonts w:ascii="Symbol" w:hAnsi="Symbol" w:hint="default"/>
@@ -27752,7 +28613,7 @@
       <w:lvlText w:val="o"/>
       <w:lvlJc w:val="left"/>
       <w:pPr>
-        <w:ind w:left="5760" w:hanging="360"/>
+        <w:ind w:left="5400" w:hanging="360"/>
       </w:pPr>
       <w:rPr>
         <w:rFonts w:ascii="Courier New" w:hAnsi="Courier New" w:cs="Courier New" w:hint="default"/>
@@ -27764,7 +28625,7 @@
       <w:lvlText w:val=""/>
       <w:lvlJc w:val="left"/>
       <w:pPr>
-        <w:ind w:left="6480" w:hanging="360"/>
+        <w:ind w:left="6120" w:hanging="360"/>
       </w:pPr>
       <w:rPr>
         <w:rFonts w:ascii="Wingdings" w:hAnsi="Wingdings" w:hint="default"/>
@@ -29997,9 +30858,95 @@
     </w:lvl>
   </w:abstractNum>
   <w:abstractNum w:abstractNumId="30">
+    <w:nsid w:val="24B15C17"/>
+    <w:multiLevelType w:val="hybridMultilevel"/>
+    <w:tmpl w:val="02387D88"/>
+    <w:lvl w:ilvl="0" w:tplc="0409000F">
+      <w:start w:val="1"/>
+      <w:numFmt w:val="decimal"/>
+      <w:lvlText w:val="%1."/>
+      <w:lvlJc w:val="left"/>
+      <w:pPr>
+        <w:ind w:left="720" w:hanging="360"/>
+      </w:pPr>
+    </w:lvl>
+    <w:lvl w:ilvl="1" w:tplc="04090019" w:tentative="1">
+      <w:start w:val="1"/>
+      <w:numFmt w:val="lowerLetter"/>
+      <w:lvlText w:val="%2."/>
+      <w:lvlJc w:val="left"/>
+      <w:pPr>
+        <w:ind w:left="1440" w:hanging="360"/>
+      </w:pPr>
+    </w:lvl>
+    <w:lvl w:ilvl="2" w:tplc="0409001B" w:tentative="1">
+      <w:start w:val="1"/>
+      <w:numFmt w:val="lowerRoman"/>
+      <w:lvlText w:val="%3."/>
+      <w:lvlJc w:val="right"/>
+      <w:pPr>
+        <w:ind w:left="2160" w:hanging="180"/>
+      </w:pPr>
+    </w:lvl>
+    <w:lvl w:ilvl="3" w:tplc="0409000F" w:tentative="1">
+      <w:start w:val="1"/>
+      <w:numFmt w:val="decimal"/>
+      <w:lvlText w:val="%4."/>
+      <w:lvlJc w:val="left"/>
+      <w:pPr>
+        <w:ind w:left="2880" w:hanging="360"/>
+      </w:pPr>
+    </w:lvl>
+    <w:lvl w:ilvl="4" w:tplc="04090019" w:tentative="1">
+      <w:start w:val="1"/>
+      <w:numFmt w:val="lowerLetter"/>
+      <w:lvlText w:val="%5."/>
+      <w:lvlJc w:val="left"/>
+      <w:pPr>
+        <w:ind w:left="3600" w:hanging="360"/>
+      </w:pPr>
+    </w:lvl>
+    <w:lvl w:ilvl="5" w:tplc="0409001B" w:tentative="1">
+      <w:start w:val="1"/>
+      <w:numFmt w:val="lowerRoman"/>
+      <w:lvlText w:val="%6."/>
+      <w:lvlJc w:val="right"/>
+      <w:pPr>
+        <w:ind w:left="4320" w:hanging="180"/>
+      </w:pPr>
+    </w:lvl>
+    <w:lvl w:ilvl="6" w:tplc="0409000F" w:tentative="1">
+      <w:start w:val="1"/>
+      <w:numFmt w:val="decimal"/>
+      <w:lvlText w:val="%7."/>
+      <w:lvlJc w:val="left"/>
+      <w:pPr>
+        <w:ind w:left="5040" w:hanging="360"/>
+      </w:pPr>
+    </w:lvl>
+    <w:lvl w:ilvl="7" w:tplc="04090019" w:tentative="1">
+      <w:start w:val="1"/>
+      <w:numFmt w:val="lowerLetter"/>
+      <w:lvlText w:val="%8."/>
+      <w:lvlJc w:val="left"/>
+      <w:pPr>
+        <w:ind w:left="5760" w:hanging="360"/>
+      </w:pPr>
+    </w:lvl>
+    <w:lvl w:ilvl="8" w:tplc="0409001B" w:tentative="1">
+      <w:start w:val="1"/>
+      <w:numFmt w:val="lowerRoman"/>
+      <w:lvlText w:val="%9."/>
+      <w:lvlJc w:val="right"/>
+      <w:pPr>
+        <w:ind w:left="6480" w:hanging="180"/>
+      </w:pPr>
+    </w:lvl>
+  </w:abstractNum>
+  <w:abstractNum w:abstractNumId="31">
     <w:nsid w:val="24C96E4E"/>
     <w:multiLevelType w:val="hybridMultilevel"/>
-    <w:tmpl w:val="F9FAB222"/>
+    <w:tmpl w:val="970872F0"/>
     <w:lvl w:ilvl="0" w:tplc="04090001">
       <w:start w:val="1"/>
       <w:numFmt w:val="bullet"/>
@@ -30109,7 +31056,7 @@
       </w:rPr>
     </w:lvl>
   </w:abstractNum>
-  <w:abstractNum w:abstractNumId="31">
+  <w:abstractNum w:abstractNumId="32">
     <w:nsid w:val="24D66018"/>
     <w:multiLevelType w:val="hybridMultilevel"/>
     <w:tmpl w:val="7F348324"/>
@@ -30199,7 +31146,7 @@
       </w:pPr>
     </w:lvl>
   </w:abstractNum>
-  <w:abstractNum w:abstractNumId="32">
+  <w:abstractNum w:abstractNumId="33">
     <w:nsid w:val="27DA00E8"/>
     <w:multiLevelType w:val="hybridMultilevel"/>
     <w:tmpl w:val="C17647C0"/>
@@ -30312,7 +31259,7 @@
       </w:rPr>
     </w:lvl>
   </w:abstractNum>
-  <w:abstractNum w:abstractNumId="33">
+  <w:abstractNum w:abstractNumId="34">
     <w:nsid w:val="2AF23579"/>
     <w:multiLevelType w:val="hybridMultilevel"/>
     <w:tmpl w:val="4BAA0962"/>
@@ -30425,7 +31372,7 @@
       </w:rPr>
     </w:lvl>
   </w:abstractNum>
-  <w:abstractNum w:abstractNumId="34">
+  <w:abstractNum w:abstractNumId="35">
     <w:nsid w:val="2B3A1261"/>
     <w:multiLevelType w:val="hybridMultilevel"/>
     <w:tmpl w:val="072ECE76"/>
@@ -30538,7 +31485,7 @@
       </w:rPr>
     </w:lvl>
   </w:abstractNum>
-  <w:abstractNum w:abstractNumId="35">
+  <w:abstractNum w:abstractNumId="36">
     <w:nsid w:val="2D5126DB"/>
     <w:multiLevelType w:val="hybridMultilevel"/>
     <w:tmpl w:val="6574A9C2"/>
@@ -30628,7 +31575,7 @@
       </w:pPr>
     </w:lvl>
   </w:abstractNum>
-  <w:abstractNum w:abstractNumId="36">
+  <w:abstractNum w:abstractNumId="37">
     <w:nsid w:val="335F0A7C"/>
     <w:multiLevelType w:val="hybridMultilevel"/>
     <w:tmpl w:val="ECBA4F78"/>
@@ -30741,7 +31688,7 @@
       </w:rPr>
     </w:lvl>
   </w:abstractNum>
-  <w:abstractNum w:abstractNumId="37">
+  <w:abstractNum w:abstractNumId="38">
     <w:nsid w:val="349914E8"/>
     <w:multiLevelType w:val="hybridMultilevel"/>
     <w:tmpl w:val="5A945B26"/>
@@ -30832,7 +31779,7 @@
       </w:pPr>
     </w:lvl>
   </w:abstractNum>
-  <w:abstractNum w:abstractNumId="38">
+  <w:abstractNum w:abstractNumId="39">
     <w:nsid w:val="3603403A"/>
     <w:multiLevelType w:val="multilevel"/>
     <w:tmpl w:val="DAA455FE"/>
@@ -30922,7 +31869,7 @@
       </w:pPr>
     </w:lvl>
   </w:abstractNum>
-  <w:abstractNum w:abstractNumId="39">
+  <w:abstractNum w:abstractNumId="40">
     <w:nsid w:val="365219C9"/>
     <w:multiLevelType w:val="hybridMultilevel"/>
     <w:tmpl w:val="BC688600"/>
@@ -31035,7 +31982,7 @@
       </w:rPr>
     </w:lvl>
   </w:abstractNum>
-  <w:abstractNum w:abstractNumId="40">
+  <w:abstractNum w:abstractNumId="41">
     <w:nsid w:val="36A76146"/>
     <w:multiLevelType w:val="hybridMultilevel"/>
     <w:tmpl w:val="20CED48C"/>
@@ -31148,7 +32095,7 @@
       </w:rPr>
     </w:lvl>
   </w:abstractNum>
-  <w:abstractNum w:abstractNumId="41">
+  <w:abstractNum w:abstractNumId="42">
     <w:nsid w:val="394D6F76"/>
     <w:multiLevelType w:val="hybridMultilevel"/>
     <w:tmpl w:val="91AE3964"/>
@@ -31261,7 +32208,7 @@
       </w:rPr>
     </w:lvl>
   </w:abstractNum>
-  <w:abstractNum w:abstractNumId="42">
+  <w:abstractNum w:abstractNumId="43">
     <w:nsid w:val="3A396DEF"/>
     <w:multiLevelType w:val="hybridMultilevel"/>
     <w:tmpl w:val="8D98A502"/>
@@ -31347,7 +32294,7 @@
       </w:pPr>
     </w:lvl>
   </w:abstractNum>
-  <w:abstractNum w:abstractNumId="43">
+  <w:abstractNum w:abstractNumId="44">
     <w:nsid w:val="3C3B72D5"/>
     <w:multiLevelType w:val="hybridMultilevel"/>
     <w:tmpl w:val="5C78BBEA"/>
@@ -31460,7 +32407,7 @@
       </w:rPr>
     </w:lvl>
   </w:abstractNum>
-  <w:abstractNum w:abstractNumId="44">
+  <w:abstractNum w:abstractNumId="45">
     <w:nsid w:val="3DCB54E2"/>
     <w:multiLevelType w:val="hybridMultilevel"/>
     <w:tmpl w:val="51B8996E"/>
@@ -31550,7 +32497,7 @@
       </w:pPr>
     </w:lvl>
   </w:abstractNum>
-  <w:abstractNum w:abstractNumId="45">
+  <w:abstractNum w:abstractNumId="46">
     <w:nsid w:val="3F8B06C6"/>
     <w:multiLevelType w:val="hybridMultilevel"/>
     <w:tmpl w:val="228CC6FC"/>
@@ -31663,7 +32610,7 @@
       </w:rPr>
     </w:lvl>
   </w:abstractNum>
-  <w:abstractNum w:abstractNumId="46">
+  <w:abstractNum w:abstractNumId="47">
     <w:nsid w:val="3FBB2828"/>
     <w:multiLevelType w:val="hybridMultilevel"/>
     <w:tmpl w:val="74BA9BF6"/>
@@ -31776,7 +32723,7 @@
       </w:rPr>
     </w:lvl>
   </w:abstractNum>
-  <w:abstractNum w:abstractNumId="47">
+  <w:abstractNum w:abstractNumId="48">
     <w:nsid w:val="40110015"/>
     <w:multiLevelType w:val="multilevel"/>
     <w:tmpl w:val="C3CACF30"/>
@@ -31914,7 +32861,7 @@
       </w:pPr>
     </w:lvl>
   </w:abstractNum>
-  <w:abstractNum w:abstractNumId="48">
+  <w:abstractNum w:abstractNumId="49">
     <w:nsid w:val="409B2DD8"/>
     <w:multiLevelType w:val="hybridMultilevel"/>
     <w:tmpl w:val="D9CCF474"/>
@@ -32005,7 +32952,7 @@
       </w:pPr>
     </w:lvl>
   </w:abstractNum>
-  <w:abstractNum w:abstractNumId="49">
+  <w:abstractNum w:abstractNumId="50">
     <w:nsid w:val="414231A2"/>
     <w:multiLevelType w:val="hybridMultilevel"/>
     <w:tmpl w:val="8998F400"/>
@@ -32091,7 +33038,7 @@
       </w:pPr>
     </w:lvl>
   </w:abstractNum>
-  <w:abstractNum w:abstractNumId="50">
+  <w:abstractNum w:abstractNumId="51">
     <w:nsid w:val="41436898"/>
     <w:multiLevelType w:val="hybridMultilevel"/>
     <w:tmpl w:val="BC827D0A"/>
@@ -32204,7 +33151,7 @@
       </w:rPr>
     </w:lvl>
   </w:abstractNum>
-  <w:abstractNum w:abstractNumId="51">
+  <w:abstractNum w:abstractNumId="52">
     <w:nsid w:val="45382B7B"/>
     <w:multiLevelType w:val="hybridMultilevel"/>
     <w:tmpl w:val="76E0C984"/>
@@ -32317,7 +33264,7 @@
       </w:rPr>
     </w:lvl>
   </w:abstractNum>
-  <w:abstractNum w:abstractNumId="52">
+  <w:abstractNum w:abstractNumId="53">
     <w:nsid w:val="45AF7A86"/>
     <w:multiLevelType w:val="hybridMultilevel"/>
     <w:tmpl w:val="76A2906C"/>
@@ -32430,7 +33377,7 @@
       </w:rPr>
     </w:lvl>
   </w:abstractNum>
-  <w:abstractNum w:abstractNumId="53">
+  <w:abstractNum w:abstractNumId="54">
     <w:nsid w:val="461E3FDB"/>
     <w:multiLevelType w:val="hybridMultilevel"/>
     <w:tmpl w:val="0636BD00"/>
@@ -32543,7 +33490,7 @@
       </w:rPr>
     </w:lvl>
   </w:abstractNum>
-  <w:abstractNum w:abstractNumId="54">
+  <w:abstractNum w:abstractNumId="55">
     <w:nsid w:val="472632DB"/>
     <w:multiLevelType w:val="hybridMultilevel"/>
     <w:tmpl w:val="8F0EA864"/>
@@ -32633,7 +33580,7 @@
       </w:pPr>
     </w:lvl>
   </w:abstractNum>
-  <w:abstractNum w:abstractNumId="55">
+  <w:abstractNum w:abstractNumId="56">
     <w:nsid w:val="482F0625"/>
     <w:multiLevelType w:val="hybridMultilevel"/>
     <w:tmpl w:val="AD7E3E8E"/>
@@ -32746,7 +33693,7 @@
       </w:rPr>
     </w:lvl>
   </w:abstractNum>
-  <w:abstractNum w:abstractNumId="56">
+  <w:abstractNum w:abstractNumId="57">
     <w:nsid w:val="494E05A7"/>
     <w:multiLevelType w:val="hybridMultilevel"/>
     <w:tmpl w:val="F5F68CD4"/>
@@ -32859,7 +33806,7 @@
       </w:rPr>
     </w:lvl>
   </w:abstractNum>
-  <w:abstractNum w:abstractNumId="57">
+  <w:abstractNum w:abstractNumId="58">
     <w:nsid w:val="4A91615C"/>
     <w:multiLevelType w:val="hybridMultilevel"/>
     <w:tmpl w:val="A40CD18E"/>
@@ -32949,7 +33896,7 @@
       </w:pPr>
     </w:lvl>
   </w:abstractNum>
-  <w:abstractNum w:abstractNumId="58">
+  <w:abstractNum w:abstractNumId="59">
     <w:nsid w:val="4BA1303D"/>
     <w:multiLevelType w:val="hybridMultilevel"/>
     <w:tmpl w:val="8DF8FBD0"/>
@@ -33062,7 +34009,7 @@
       </w:rPr>
     </w:lvl>
   </w:abstractNum>
-  <w:abstractNum w:abstractNumId="59">
+  <w:abstractNum w:abstractNumId="60">
     <w:nsid w:val="4C7C023F"/>
     <w:multiLevelType w:val="hybridMultilevel"/>
     <w:tmpl w:val="F8381A4E"/>
@@ -33175,7 +34122,7 @@
       </w:rPr>
     </w:lvl>
   </w:abstractNum>
-  <w:abstractNum w:abstractNumId="60">
+  <w:abstractNum w:abstractNumId="61">
     <w:nsid w:val="4CFE78ED"/>
     <w:multiLevelType w:val="hybridMultilevel"/>
     <w:tmpl w:val="E9748C2A"/>
@@ -33288,7 +34235,7 @@
       </w:rPr>
     </w:lvl>
   </w:abstractNum>
-  <w:abstractNum w:abstractNumId="61">
+  <w:abstractNum w:abstractNumId="62">
     <w:nsid w:val="4DBD1EC9"/>
     <w:multiLevelType w:val="hybridMultilevel"/>
     <w:tmpl w:val="848EA466"/>
@@ -33378,7 +34325,7 @@
       </w:pPr>
     </w:lvl>
   </w:abstractNum>
-  <w:abstractNum w:abstractNumId="62">
+  <w:abstractNum w:abstractNumId="63">
     <w:nsid w:val="503B2766"/>
     <w:multiLevelType w:val="hybridMultilevel"/>
     <w:tmpl w:val="4532DEA6"/>
@@ -33491,7 +34438,7 @@
       </w:rPr>
     </w:lvl>
   </w:abstractNum>
-  <w:abstractNum w:abstractNumId="63">
+  <w:abstractNum w:abstractNumId="64">
     <w:nsid w:val="51FB43D5"/>
     <w:multiLevelType w:val="hybridMultilevel"/>
     <w:tmpl w:val="E59658E8"/>
@@ -33577,7 +34524,7 @@
       </w:pPr>
     </w:lvl>
   </w:abstractNum>
-  <w:abstractNum w:abstractNumId="64">
+  <w:abstractNum w:abstractNumId="65">
     <w:nsid w:val="51FD1C00"/>
     <w:multiLevelType w:val="hybridMultilevel"/>
     <w:tmpl w:val="EB6415F6"/>
@@ -33690,7 +34637,7 @@
       </w:rPr>
     </w:lvl>
   </w:abstractNum>
-  <w:abstractNum w:abstractNumId="65">
+  <w:abstractNum w:abstractNumId="66">
     <w:nsid w:val="522A6EFE"/>
     <w:multiLevelType w:val="hybridMultilevel"/>
     <w:tmpl w:val="BF001732"/>
@@ -33776,7 +34723,7 @@
       </w:pPr>
     </w:lvl>
   </w:abstractNum>
-  <w:abstractNum w:abstractNumId="66">
+  <w:abstractNum w:abstractNumId="67">
     <w:nsid w:val="52BD516D"/>
     <w:multiLevelType w:val="hybridMultilevel"/>
     <w:tmpl w:val="116EF7D6"/>
@@ -33889,7 +34836,7 @@
       </w:rPr>
     </w:lvl>
   </w:abstractNum>
-  <w:abstractNum w:abstractNumId="67">
+  <w:abstractNum w:abstractNumId="68">
     <w:nsid w:val="53AD6585"/>
     <w:multiLevelType w:val="hybridMultilevel"/>
     <w:tmpl w:val="C6A08232"/>
@@ -33975,7 +34922,7 @@
       </w:pPr>
     </w:lvl>
   </w:abstractNum>
-  <w:abstractNum w:abstractNumId="68">
+  <w:abstractNum w:abstractNumId="69">
     <w:nsid w:val="56843EE0"/>
     <w:multiLevelType w:val="hybridMultilevel"/>
     <w:tmpl w:val="AA9CCA7E"/>
@@ -34061,7 +35008,7 @@
       </w:pPr>
     </w:lvl>
   </w:abstractNum>
-  <w:abstractNum w:abstractNumId="69">
+  <w:abstractNum w:abstractNumId="70">
     <w:nsid w:val="57AE65C9"/>
     <w:multiLevelType w:val="hybridMultilevel"/>
     <w:tmpl w:val="5C8A7FEC"/>
@@ -34174,7 +35121,7 @@
       </w:rPr>
     </w:lvl>
   </w:abstractNum>
-  <w:abstractNum w:abstractNumId="70">
+  <w:abstractNum w:abstractNumId="71">
     <w:nsid w:val="598E7182"/>
     <w:multiLevelType w:val="hybridMultilevel"/>
     <w:tmpl w:val="BE685214"/>
@@ -34287,7 +35234,7 @@
       </w:rPr>
     </w:lvl>
   </w:abstractNum>
-  <w:abstractNum w:abstractNumId="71">
+  <w:abstractNum w:abstractNumId="72">
     <w:nsid w:val="5ADD2536"/>
     <w:multiLevelType w:val="hybridMultilevel"/>
     <w:tmpl w:val="860055C2"/>
@@ -34377,7 +35324,7 @@
       </w:pPr>
     </w:lvl>
   </w:abstractNum>
-  <w:abstractNum w:abstractNumId="72">
+  <w:abstractNum w:abstractNumId="73">
     <w:nsid w:val="5E220A3D"/>
     <w:multiLevelType w:val="hybridMultilevel"/>
     <w:tmpl w:val="F5F42C40"/>
@@ -34490,7 +35437,7 @@
       </w:rPr>
     </w:lvl>
   </w:abstractNum>
-  <w:abstractNum w:abstractNumId="73">
+  <w:abstractNum w:abstractNumId="74">
     <w:nsid w:val="5FA45C17"/>
     <w:multiLevelType w:val="hybridMultilevel"/>
     <w:tmpl w:val="3580EC10"/>
@@ -34603,7 +35550,93 @@
       </w:rPr>
     </w:lvl>
   </w:abstractNum>
-  <w:abstractNum w:abstractNumId="74">
+  <w:abstractNum w:abstractNumId="75">
+    <w:nsid w:val="613E58C0"/>
+    <w:multiLevelType w:val="hybridMultilevel"/>
+    <w:tmpl w:val="AD6206A0"/>
+    <w:lvl w:ilvl="0" w:tplc="0409000F">
+      <w:start w:val="1"/>
+      <w:numFmt w:val="decimal"/>
+      <w:lvlText w:val="%1."/>
+      <w:lvlJc w:val="left"/>
+      <w:pPr>
+        <w:ind w:left="720" w:hanging="360"/>
+      </w:pPr>
+    </w:lvl>
+    <w:lvl w:ilvl="1" w:tplc="04090019" w:tentative="1">
+      <w:start w:val="1"/>
+      <w:numFmt w:val="lowerLetter"/>
+      <w:lvlText w:val="%2."/>
+      <w:lvlJc w:val="left"/>
+      <w:pPr>
+        <w:ind w:left="1440" w:hanging="360"/>
+      </w:pPr>
+    </w:lvl>
+    <w:lvl w:ilvl="2" w:tplc="0409001B" w:tentative="1">
+      <w:start w:val="1"/>
+      <w:numFmt w:val="lowerRoman"/>
+      <w:lvlText w:val="%3."/>
+      <w:lvlJc w:val="right"/>
+      <w:pPr>
+        <w:ind w:left="2160" w:hanging="180"/>
+      </w:pPr>
+    </w:lvl>
+    <w:lvl w:ilvl="3" w:tplc="0409000F" w:tentative="1">
+      <w:start w:val="1"/>
+      <w:numFmt w:val="decimal"/>
+      <w:lvlText w:val="%4."/>
+      <w:lvlJc w:val="left"/>
+      <w:pPr>
+        <w:ind w:left="2880" w:hanging="360"/>
+      </w:pPr>
+    </w:lvl>
+    <w:lvl w:ilvl="4" w:tplc="04090019" w:tentative="1">
+      <w:start w:val="1"/>
+      <w:numFmt w:val="lowerLetter"/>
+      <w:lvlText w:val="%5."/>
+      <w:lvlJc w:val="left"/>
+      <w:pPr>
+        <w:ind w:left="3600" w:hanging="360"/>
+      </w:pPr>
+    </w:lvl>
+    <w:lvl w:ilvl="5" w:tplc="0409001B" w:tentative="1">
+      <w:start w:val="1"/>
+      <w:numFmt w:val="lowerRoman"/>
+      <w:lvlText w:val="%6."/>
+      <w:lvlJc w:val="right"/>
+      <w:pPr>
+        <w:ind w:left="4320" w:hanging="180"/>
+      </w:pPr>
+    </w:lvl>
+    <w:lvl w:ilvl="6" w:tplc="0409000F" w:tentative="1">
+      <w:start w:val="1"/>
+      <w:numFmt w:val="decimal"/>
+      <w:lvlText w:val="%7."/>
+      <w:lvlJc w:val="left"/>
+      <w:pPr>
+        <w:ind w:left="5040" w:hanging="360"/>
+      </w:pPr>
+    </w:lvl>
+    <w:lvl w:ilvl="7" w:tplc="04090019" w:tentative="1">
+      <w:start w:val="1"/>
+      <w:numFmt w:val="lowerLetter"/>
+      <w:lvlText w:val="%8."/>
+      <w:lvlJc w:val="left"/>
+      <w:pPr>
+        <w:ind w:left="5760" w:hanging="360"/>
+      </w:pPr>
+    </w:lvl>
+    <w:lvl w:ilvl="8" w:tplc="0409001B" w:tentative="1">
+      <w:start w:val="1"/>
+      <w:numFmt w:val="lowerRoman"/>
+      <w:lvlText w:val="%9."/>
+      <w:lvlJc w:val="right"/>
+      <w:pPr>
+        <w:ind w:left="6480" w:hanging="180"/>
+      </w:pPr>
+    </w:lvl>
+  </w:abstractNum>
+  <w:abstractNum w:abstractNumId="76">
     <w:nsid w:val="6179182F"/>
     <w:multiLevelType w:val="hybridMultilevel"/>
     <w:tmpl w:val="CDE43BE8"/>
@@ -34693,7 +35726,7 @@
       </w:pPr>
     </w:lvl>
   </w:abstractNum>
-  <w:abstractNum w:abstractNumId="75">
+  <w:abstractNum w:abstractNumId="77">
     <w:nsid w:val="61F005F9"/>
     <w:multiLevelType w:val="hybridMultilevel"/>
     <w:tmpl w:val="C0D66F78"/>
@@ -34806,7 +35839,7 @@
       </w:rPr>
     </w:lvl>
   </w:abstractNum>
-  <w:abstractNum w:abstractNumId="76">
+  <w:abstractNum w:abstractNumId="78">
     <w:nsid w:val="62576846"/>
     <w:multiLevelType w:val="hybridMultilevel"/>
     <w:tmpl w:val="EBB8B4FC"/>
@@ -34918,7 +35951,7 @@
       </w:rPr>
     </w:lvl>
   </w:abstractNum>
-  <w:abstractNum w:abstractNumId="77">
+  <w:abstractNum w:abstractNumId="79">
     <w:nsid w:val="62ED576B"/>
     <w:multiLevelType w:val="hybridMultilevel"/>
     <w:tmpl w:val="BD224070"/>
@@ -35031,7 +36064,7 @@
       </w:rPr>
     </w:lvl>
   </w:abstractNum>
-  <w:abstractNum w:abstractNumId="78">
+  <w:abstractNum w:abstractNumId="80">
     <w:nsid w:val="641837EA"/>
     <w:multiLevelType w:val="hybridMultilevel"/>
     <w:tmpl w:val="9EF81348"/>
@@ -35144,7 +36177,7 @@
       </w:rPr>
     </w:lvl>
   </w:abstractNum>
-  <w:abstractNum w:abstractNumId="79">
+  <w:abstractNum w:abstractNumId="81">
     <w:nsid w:val="67C961CB"/>
     <w:multiLevelType w:val="hybridMultilevel"/>
     <w:tmpl w:val="D5F21E60"/>
@@ -35257,7 +36290,7 @@
       </w:rPr>
     </w:lvl>
   </w:abstractNum>
-  <w:abstractNum w:abstractNumId="80">
+  <w:abstractNum w:abstractNumId="82">
     <w:nsid w:val="6CB36860"/>
     <w:multiLevelType w:val="hybridMultilevel"/>
     <w:tmpl w:val="E76EF3B8"/>
@@ -35347,7 +36380,7 @@
       </w:pPr>
     </w:lvl>
   </w:abstractNum>
-  <w:abstractNum w:abstractNumId="81">
+  <w:abstractNum w:abstractNumId="83">
     <w:nsid w:val="6DD318A3"/>
     <w:multiLevelType w:val="hybridMultilevel"/>
     <w:tmpl w:val="AE0EF5EC"/>
@@ -35460,7 +36493,7 @@
       </w:rPr>
     </w:lvl>
   </w:abstractNum>
-  <w:abstractNum w:abstractNumId="82">
+  <w:abstractNum w:abstractNumId="84">
     <w:nsid w:val="6E616173"/>
     <w:multiLevelType w:val="hybridMultilevel"/>
     <w:tmpl w:val="AB9CFDBC"/>
@@ -35551,7 +36584,7 @@
       </w:pPr>
     </w:lvl>
   </w:abstractNum>
-  <w:abstractNum w:abstractNumId="83">
+  <w:abstractNum w:abstractNumId="85">
     <w:nsid w:val="6EAB6B68"/>
     <w:multiLevelType w:val="hybridMultilevel"/>
     <w:tmpl w:val="80047A52"/>
@@ -35664,7 +36697,7 @@
       </w:rPr>
     </w:lvl>
   </w:abstractNum>
-  <w:abstractNum w:abstractNumId="84">
+  <w:abstractNum w:abstractNumId="86">
     <w:nsid w:val="721D24AA"/>
     <w:multiLevelType w:val="hybridMultilevel"/>
     <w:tmpl w:val="ACAA93BE"/>
@@ -35777,7 +36810,7 @@
       </w:rPr>
     </w:lvl>
   </w:abstractNum>
-  <w:abstractNum w:abstractNumId="85">
+  <w:abstractNum w:abstractNumId="87">
     <w:nsid w:val="729803B5"/>
     <w:multiLevelType w:val="hybridMultilevel"/>
     <w:tmpl w:val="E364FE06"/>
@@ -35890,7 +36923,7 @@
       </w:rPr>
     </w:lvl>
   </w:abstractNum>
-  <w:abstractNum w:abstractNumId="86">
+  <w:abstractNum w:abstractNumId="88">
     <w:nsid w:val="747D1E31"/>
     <w:multiLevelType w:val="hybridMultilevel"/>
     <w:tmpl w:val="F0E41572"/>
@@ -36003,7 +37036,7 @@
       </w:rPr>
     </w:lvl>
   </w:abstractNum>
-  <w:abstractNum w:abstractNumId="87">
+  <w:abstractNum w:abstractNumId="89">
     <w:nsid w:val="76D87B31"/>
     <w:multiLevelType w:val="hybridMultilevel"/>
     <w:tmpl w:val="904E6E22"/>
@@ -36093,7 +37126,7 @@
       </w:pPr>
     </w:lvl>
   </w:abstractNum>
-  <w:abstractNum w:abstractNumId="88">
+  <w:abstractNum w:abstractNumId="90">
     <w:nsid w:val="7A2A6F93"/>
     <w:multiLevelType w:val="hybridMultilevel"/>
     <w:tmpl w:val="61209E12"/>
@@ -36183,7 +37216,7 @@
       </w:pPr>
     </w:lvl>
   </w:abstractNum>
-  <w:abstractNum w:abstractNumId="89">
+  <w:abstractNum w:abstractNumId="91">
     <w:nsid w:val="7A572863"/>
     <w:multiLevelType w:val="hybridMultilevel"/>
     <w:tmpl w:val="25440316"/>
@@ -36296,7 +37329,7 @@
       </w:rPr>
     </w:lvl>
   </w:abstractNum>
-  <w:abstractNum w:abstractNumId="90">
+  <w:abstractNum w:abstractNumId="92">
     <w:nsid w:val="7A8063BA"/>
     <w:multiLevelType w:val="hybridMultilevel"/>
     <w:tmpl w:val="3FF63E5E"/>
@@ -36409,7 +37442,7 @@
       </w:rPr>
     </w:lvl>
   </w:abstractNum>
-  <w:abstractNum w:abstractNumId="91">
+  <w:abstractNum w:abstractNumId="93">
     <w:nsid w:val="7E3E5EA7"/>
     <w:multiLevelType w:val="hybridMultilevel"/>
     <w:tmpl w:val="0D0608EE"/>
@@ -36522,7 +37555,7 @@
       </w:rPr>
     </w:lvl>
   </w:abstractNum>
-  <w:abstractNum w:abstractNumId="92">
+  <w:abstractNum w:abstractNumId="94">
     <w:nsid w:val="7FA65EFD"/>
     <w:multiLevelType w:val="hybridMultilevel"/>
     <w:tmpl w:val="BEFAF0C0"/>
@@ -36636,22 +37669,22 @@
     </w:lvl>
   </w:abstractNum>
   <w:num w:numId="1">
-    <w:abstractNumId w:val="47"/>
+    <w:abstractNumId w:val="48"/>
   </w:num>
   <w:num w:numId="2">
     <w:abstractNumId w:val="1"/>
   </w:num>
   <w:num w:numId="3">
-    <w:abstractNumId w:val="76"/>
+    <w:abstractNumId w:val="78"/>
   </w:num>
   <w:num w:numId="4">
-    <w:abstractNumId w:val="40"/>
+    <w:abstractNumId w:val="41"/>
   </w:num>
   <w:num w:numId="5">
-    <w:abstractNumId w:val="81"/>
+    <w:abstractNumId w:val="83"/>
   </w:num>
   <w:num w:numId="6">
-    <w:abstractNumId w:val="56"/>
+    <w:abstractNumId w:val="57"/>
   </w:num>
   <w:num w:numId="7">
     <w:abstractNumId w:val="15"/>
@@ -36660,10 +37693,10 @@
     <w:abstractNumId w:val="24"/>
   </w:num>
   <w:num w:numId="9">
-    <w:abstractNumId w:val="65"/>
+    <w:abstractNumId w:val="66"/>
   </w:num>
   <w:num w:numId="10">
-    <w:abstractNumId w:val="39"/>
+    <w:abstractNumId w:val="40"/>
   </w:num>
   <w:num w:numId="11">
     <w:abstractNumId w:val="12"/>
@@ -36675,10 +37708,10 @@
     <w:abstractNumId w:val="2"/>
   </w:num>
   <w:num w:numId="14">
-    <w:abstractNumId w:val="77"/>
+    <w:abstractNumId w:val="79"/>
   </w:num>
   <w:num w:numId="15">
-    <w:abstractNumId w:val="70"/>
+    <w:abstractNumId w:val="71"/>
   </w:num>
   <w:num w:numId="16">
     <w:abstractNumId w:val="11"/>
@@ -36690,49 +37723,49 @@
     <w:abstractNumId w:val="18"/>
   </w:num>
   <w:num w:numId="19">
-    <w:abstractNumId w:val="35"/>
+    <w:abstractNumId w:val="36"/>
   </w:num>
   <w:num w:numId="20">
-    <w:abstractNumId w:val="61"/>
+    <w:abstractNumId w:val="62"/>
   </w:num>
   <w:num w:numId="21">
     <w:abstractNumId w:val="20"/>
   </w:num>
   <w:num w:numId="22">
-    <w:abstractNumId w:val="87"/>
+    <w:abstractNumId w:val="89"/>
   </w:num>
   <w:num w:numId="23">
-    <w:abstractNumId w:val="46"/>
+    <w:abstractNumId w:val="47"/>
   </w:num>
   <w:num w:numId="24">
     <w:abstractNumId w:val="17"/>
   </w:num>
   <w:num w:numId="25">
-    <w:abstractNumId w:val="48"/>
+    <w:abstractNumId w:val="49"/>
   </w:num>
   <w:num w:numId="26">
     <w:abstractNumId w:val="0"/>
   </w:num>
   <w:num w:numId="27">
-    <w:abstractNumId w:val="57"/>
+    <w:abstractNumId w:val="58"/>
   </w:num>
   <w:num w:numId="28">
-    <w:abstractNumId w:val="74"/>
+    <w:abstractNumId w:val="76"/>
   </w:num>
   <w:num w:numId="29">
-    <w:abstractNumId w:val="37"/>
+    <w:abstractNumId w:val="38"/>
   </w:num>
   <w:num w:numId="30">
     <w:abstractNumId w:val="29"/>
   </w:num>
   <w:num w:numId="31">
-    <w:abstractNumId w:val="71"/>
+    <w:abstractNumId w:val="72"/>
   </w:num>
   <w:num w:numId="32">
-    <w:abstractNumId w:val="60"/>
+    <w:abstractNumId w:val="61"/>
   </w:num>
   <w:num w:numId="33">
-    <w:abstractNumId w:val="54"/>
+    <w:abstractNumId w:val="55"/>
   </w:num>
   <w:num w:numId="34">
     <w:abstractNumId w:val="9"/>
@@ -36741,40 +37774,40 @@
     <w:abstractNumId w:val="27"/>
   </w:num>
   <w:num w:numId="36">
-    <w:abstractNumId w:val="33"/>
+    <w:abstractNumId w:val="34"/>
   </w:num>
   <w:num w:numId="37">
-    <w:abstractNumId w:val="44"/>
+    <w:abstractNumId w:val="45"/>
   </w:num>
   <w:num w:numId="38">
+    <w:abstractNumId w:val="93"/>
+  </w:num>
+  <w:num w:numId="39">
+    <w:abstractNumId w:val="82"/>
+  </w:num>
+  <w:num w:numId="40">
+    <w:abstractNumId w:val="90"/>
+  </w:num>
+  <w:num w:numId="41">
+    <w:abstractNumId w:val="88"/>
+  </w:num>
+  <w:num w:numId="42">
+    <w:abstractNumId w:val="52"/>
+  </w:num>
+  <w:num w:numId="43">
+    <w:abstractNumId w:val="51"/>
+  </w:num>
+  <w:num w:numId="44">
     <w:abstractNumId w:val="91"/>
   </w:num>
-  <w:num w:numId="39">
-    <w:abstractNumId w:val="80"/>
-  </w:num>
-  <w:num w:numId="40">
-    <w:abstractNumId w:val="88"/>
-  </w:num>
-  <w:num w:numId="41">
-    <w:abstractNumId w:val="86"/>
-  </w:num>
-  <w:num w:numId="42">
-    <w:abstractNumId w:val="51"/>
-  </w:num>
-  <w:num w:numId="43">
-    <w:abstractNumId w:val="50"/>
-  </w:num>
-  <w:num w:numId="44">
-    <w:abstractNumId w:val="89"/>
-  </w:num>
   <w:num w:numId="45">
-    <w:abstractNumId w:val="52"/>
+    <w:abstractNumId w:val="53"/>
   </w:num>
   <w:num w:numId="46">
-    <w:abstractNumId w:val="79"/>
+    <w:abstractNumId w:val="81"/>
   </w:num>
   <w:num w:numId="47">
-    <w:abstractNumId w:val="41"/>
+    <w:abstractNumId w:val="42"/>
   </w:num>
   <w:num w:numId="48">
     <w:abstractNumId w:val="23"/>
@@ -36783,88 +37816,88 @@
     <w:abstractNumId w:val="22"/>
   </w:num>
   <w:num w:numId="50">
+    <w:abstractNumId w:val="74"/>
+  </w:num>
+  <w:num w:numId="51">
+    <w:abstractNumId w:val="56"/>
+  </w:num>
+  <w:num w:numId="52">
     <w:abstractNumId w:val="73"/>
   </w:num>
-  <w:num w:numId="51">
-    <w:abstractNumId w:val="55"/>
-  </w:num>
-  <w:num w:numId="52">
-    <w:abstractNumId w:val="72"/>
-  </w:num>
   <w:num w:numId="53">
-    <w:abstractNumId w:val="63"/>
+    <w:abstractNumId w:val="64"/>
   </w:num>
   <w:num w:numId="54">
     <w:abstractNumId w:val="10"/>
   </w:num>
   <w:num w:numId="55">
-    <w:abstractNumId w:val="64"/>
+    <w:abstractNumId w:val="65"/>
   </w:num>
   <w:num w:numId="56">
-    <w:abstractNumId w:val="58"/>
+    <w:abstractNumId w:val="59"/>
   </w:num>
   <w:num w:numId="57">
-    <w:abstractNumId w:val="45"/>
+    <w:abstractNumId w:val="46"/>
   </w:num>
   <w:num w:numId="58">
-    <w:abstractNumId w:val="36"/>
+    <w:abstractNumId w:val="37"/>
   </w:num>
   <w:num w:numId="59">
     <w:abstractNumId w:val="6"/>
   </w:num>
   <w:num w:numId="60">
-    <w:abstractNumId w:val="49"/>
+    <w:abstractNumId w:val="50"/>
   </w:num>
   <w:num w:numId="61">
-    <w:abstractNumId w:val="32"/>
+    <w:abstractNumId w:val="33"/>
   </w:num>
   <w:num w:numId="62">
-    <w:abstractNumId w:val="53"/>
+    <w:abstractNumId w:val="54"/>
   </w:num>
   <w:num w:numId="63">
     <w:abstractNumId w:val="4"/>
   </w:num>
   <w:num w:numId="64">
-    <w:abstractNumId w:val="67"/>
+    <w:abstractNumId w:val="68"/>
   </w:num>
   <w:num w:numId="65">
-    <w:abstractNumId w:val="62"/>
+    <w:abstractNumId w:val="63"/>
   </w:num>
   <w:num w:numId="66">
-    <w:abstractNumId w:val="42"/>
+    <w:abstractNumId w:val="43"/>
   </w:num>
   <w:num w:numId="67">
     <w:abstractNumId w:val="5"/>
   </w:num>
   <w:num w:numId="68">
-    <w:abstractNumId w:val="66"/>
+    <w:abstractNumId w:val="67"/>
   </w:num>
   <w:num w:numId="69">
-    <w:abstractNumId w:val="85"/>
+    <w:abstractNumId w:val="87"/>
   </w:num>
   <w:num w:numId="70">
     <w:abstractNumId w:val="3"/>
   </w:num>
   <w:num w:numId="71">
-    <w:abstractNumId w:val="68"/>
+    <w:abstractNumId w:val="69"/>
   </w:num>
   <w:num w:numId="72">
     <w:abstractNumId w:val="16"/>
   </w:num>
   <w:num w:numId="73">
-    <w:abstractNumId w:val="75"/>
+    <w:abstractNumId w:val="77"/>
   </w:num>
   <w:num w:numId="74">
     <w:abstractNumId w:val="28"/>
   </w:num>
   <w:num w:numId="75">
-    <w:abstractNumId w:val="69"/>
+    <w:abstractNumId w:val="70"/>
   </w:num>
   <w:num w:numId="76">
-    <w:abstractNumId w:val="43"/>
+    <w:abstractNumId w:val="44"/>
   </w:num>
   <w:num w:numId="77">
-    <w:abstractNumId w:val="83"/>
+    <w:abstractNumId w:val="85"/>
   </w:num>
   <w:num w:numId="78">
     <w:abstractNumId w:val="14"/>
@@ -36873,16 +37906,16 @@
     <w:abstractNumId w:val="25"/>
   </w:num>
   <w:num w:numId="80">
-    <w:abstractNumId w:val="82"/>
+    <w:abstractNumId w:val="84"/>
   </w:num>
   <w:num w:numId="81">
-    <w:abstractNumId w:val="92"/>
+    <w:abstractNumId w:val="94"/>
   </w:num>
   <w:num w:numId="82">
-    <w:abstractNumId w:val="31"/>
+    <w:abstractNumId w:val="32"/>
   </w:num>
   <w:num w:numId="83">
-    <w:abstractNumId w:val="38"/>
+    <w:abstractNumId w:val="39"/>
   </w:num>
   <w:num w:numId="84">
     <w:abstractNumId w:val="21"/>
@@ -36891,19 +37924,19 @@
     <w:abstractNumId w:val="8"/>
   </w:num>
   <w:num w:numId="86">
-    <w:abstractNumId w:val="59"/>
+    <w:abstractNumId w:val="60"/>
   </w:num>
   <w:num w:numId="87">
-    <w:abstractNumId w:val="78"/>
+    <w:abstractNumId w:val="80"/>
   </w:num>
   <w:num w:numId="88">
-    <w:abstractNumId w:val="34"/>
+    <w:abstractNumId w:val="35"/>
   </w:num>
   <w:num w:numId="89">
-    <w:abstractNumId w:val="30"/>
+    <w:abstractNumId w:val="31"/>
   </w:num>
   <w:num w:numId="90">
-    <w:abstractNumId w:val="84"/>
+    <w:abstractNumId w:val="86"/>
   </w:num>
   <w:num w:numId="91">
     <w:abstractNumId w:val="19"/>
@@ -36912,7 +37945,13 @@
     <w:abstractNumId w:val="13"/>
   </w:num>
   <w:num w:numId="93">
-    <w:abstractNumId w:val="90"/>
+    <w:abstractNumId w:val="92"/>
+  </w:num>
+  <w:num w:numId="94">
+    <w:abstractNumId w:val="30"/>
+  </w:num>
+  <w:num w:numId="95">
+    <w:abstractNumId w:val="75"/>
   </w:num>
   <w:numIdMacAtCleanup w:val="86"/>
 </w:numbering>
@@ -37404,7 +38443,6 @@
   <w:style w:type="character" w:default="1" w:styleId="DefaultParagraphFont">
     <w:name w:val="Default Paragraph Font"/>
     <w:uiPriority w:val="1"/>
-    <w:semiHidden/>
     <w:unhideWhenUsed/>
   </w:style>
   <w:style w:type="table" w:default="1" w:styleId="TableNormal">
@@ -38479,7 +39517,7 @@
 </file>
 
 <file path=customXml/itemProps1.xml><?xml version="1.0" encoding="utf-8"?>
-<ds:datastoreItem xmlns:ds="http://schemas.openxmlformats.org/officeDocument/2006/customXml" ds:itemID="{FB73A680-8D20-4621-8278-C07A48EC456D}">
+<ds:datastoreItem xmlns:ds="http://schemas.openxmlformats.org/officeDocument/2006/customXml" ds:itemID="{9A37F9C5-8E68-4548-AE1C-5EE07E9ECF98}">
   <ds:schemaRefs>
     <ds:schemaRef ds:uri="http://schemas.openxmlformats.org/officeDocument/2006/bibliography"/>
   </ds:schemaRefs>

</xml_diff>